<commit_message>
read config from property files
</commit_message>
<xml_diff>
--- a/Locomotive Application_Readme.docx
+++ b/Locomotive Application_Readme.docx
@@ -1,6 +1,6 @@
 
 <file path=word/document.xml><?xml version="1.0" encoding="utf-8"?>
-<w:document xmlns:wpc="http://schemas.microsoft.com/office/word/2010/wordprocessingCanvas" xmlns:mc="http://schemas.openxmlformats.org/markup-compatibility/2006" xmlns:o="urn:schemas-microsoft-com:office:office" xmlns:r="http://schemas.openxmlformats.org/officeDocument/2006/relationships" xmlns:m="http://schemas.openxmlformats.org/officeDocument/2006/math" xmlns:v="urn:schemas-microsoft-com:vml" xmlns:wp14="http://schemas.microsoft.com/office/word/2010/wordprocessingDrawing" xmlns:wp="http://schemas.openxmlformats.org/drawingml/2006/wordprocessingDrawing" xmlns:w10="urn:schemas-microsoft-com:office:word" xmlns:w="http://schemas.openxmlformats.org/wordprocessingml/2006/main" xmlns:w14="http://schemas.microsoft.com/office/word/2010/wordml" xmlns:wpg="http://schemas.microsoft.com/office/word/2010/wordprocessingGroup" xmlns:wpi="http://schemas.microsoft.com/office/word/2010/wordprocessingInk" xmlns:wne="http://schemas.microsoft.com/office/word/2006/wordml" xmlns:wps="http://schemas.microsoft.com/office/word/2010/wordprocessingShape" mc:Ignorable="w14 wp14">
+<w:document xmlns:wpc="http://schemas.microsoft.com/office/word/2010/wordprocessingCanvas" xmlns:mc="http://schemas.openxmlformats.org/markup-compatibility/2006" xmlns:o="urn:schemas-microsoft-com:office:office" xmlns:r="http://schemas.openxmlformats.org/officeDocument/2006/relationships" xmlns:m="http://schemas.openxmlformats.org/officeDocument/2006/math" xmlns:v="urn:schemas-microsoft-com:vml" xmlns:wp14="http://schemas.microsoft.com/office/word/2010/wordprocessingDrawing" xmlns:wp="http://schemas.openxmlformats.org/drawingml/2006/wordprocessingDrawing" xmlns:w10="urn:schemas-microsoft-com:office:word" xmlns:w="http://schemas.openxmlformats.org/wordprocessingml/2006/main" xmlns:w14="http://schemas.microsoft.com/office/word/2010/wordml" xmlns:w15="http://schemas.microsoft.com/office/word/2012/wordml" xmlns:wpg="http://schemas.microsoft.com/office/word/2010/wordprocessingGroup" xmlns:wpi="http://schemas.microsoft.com/office/word/2010/wordprocessingInk" xmlns:wne="http://schemas.microsoft.com/office/word/2006/wordml" xmlns:wps="http://schemas.microsoft.com/office/word/2010/wordprocessingShape" mc:Ignorable="w14 w15 wp14">
   <w:body>
     <w:p>
       <w:pPr>
@@ -126,6 +126,7 @@
           <w:szCs w:val="24"/>
         </w:rPr>
       </w:pPr>
+      <w:proofErr w:type="gramStart"/>
       <w:r>
         <w:rPr>
           <w:b/>
@@ -140,38 +141,38 @@
           <w:sz w:val="28"/>
           <w:szCs w:val="24"/>
         </w:rPr>
-        <w:t>ocomotive-simulator-</w:t>
-      </w:r>
-      <w:proofErr w:type="gramStart"/>
-      <w:r>
-        <w:rPr>
-          <w:b/>
+        <w:t>ocomotive-simulator-service</w:t>
+      </w:r>
+      <w:proofErr w:type="gramEnd"/>
+      <w:r>
+        <w:rPr>
           <w:sz w:val="28"/>
           <w:szCs w:val="24"/>
         </w:rPr>
-        <w:t>service</w:t>
-      </w:r>
-      <w:r>
-        <w:rPr>
-          <w:sz w:val="28"/>
-          <w:szCs w:val="24"/>
-        </w:rPr>
-        <w:t xml:space="preserve"> :</w:t>
-      </w:r>
-      <w:proofErr w:type="gramEnd"/>
-      <w:r>
-        <w:rPr>
-          <w:sz w:val="28"/>
-          <w:szCs w:val="24"/>
-        </w:rPr>
-        <w:t xml:space="preserve"> </w:t>
-      </w:r>
-      <w:r>
-        <w:rPr>
-          <w:sz w:val="24"/>
-          <w:szCs w:val="24"/>
-        </w:rPr>
-        <w:t>This microservice will randomly generate 3 main data set and call the locomotive-dataingestion-service which will in turn push the simulator data into the timeseries database. The data set consists of :</w:t>
+        <w:t xml:space="preserve">: </w:t>
+      </w:r>
+      <w:r>
+        <w:rPr>
+          <w:sz w:val="24"/>
+          <w:szCs w:val="24"/>
+        </w:rPr>
+        <w:t xml:space="preserve">This </w:t>
+      </w:r>
+      <w:proofErr w:type="spellStart"/>
+      <w:r>
+        <w:rPr>
+          <w:sz w:val="24"/>
+          <w:szCs w:val="24"/>
+        </w:rPr>
+        <w:t>microservice</w:t>
+      </w:r>
+      <w:proofErr w:type="spellEnd"/>
+      <w:r>
+        <w:rPr>
+          <w:sz w:val="24"/>
+          <w:szCs w:val="24"/>
+        </w:rPr>
+        <w:t xml:space="preserve"> will randomly generate 3 main data set and call the locomotive-dataingestion-service which will in turn push the simulator data into the timeseries database. The data set consists of :</w:t>
       </w:r>
     </w:p>
     <w:p>
@@ -407,7 +408,7 @@
         </w:rPr>
         <w:t xml:space="preserve">is </w:t>
       </w:r>
-      <w:hyperlink r:id="rId7" w:history="1">
+      <w:hyperlink r:id="rId6" w:history="1">
         <w:r>
           <w:rPr>
             <w:rStyle w:val="Hyperlink"/>
@@ -422,7 +423,7 @@
           <w:sz w:val="24"/>
           <w:szCs w:val="24"/>
         </w:rPr>
-        <w:t xml:space="preserve"> along with authorization token with </w:t>
+        <w:t xml:space="preserve"> along with </w:t>
       </w:r>
       <w:proofErr w:type="spellStart"/>
       <w:r>
@@ -433,13 +434,12 @@
         <w:t>tenantId</w:t>
       </w:r>
       <w:proofErr w:type="spellEnd"/>
-      <w:proofErr w:type="gramStart"/>
-      <w:r>
-        <w:rPr>
-          <w:sz w:val="24"/>
-          <w:szCs w:val="24"/>
-        </w:rPr>
-        <w:t xml:space="preserve">,  </w:t>
+      <w:r>
+        <w:rPr>
+          <w:sz w:val="24"/>
+          <w:szCs w:val="24"/>
+        </w:rPr>
+        <w:t xml:space="preserve">, </w:t>
       </w:r>
       <w:proofErr w:type="spellStart"/>
       <w:r>
@@ -450,7 +450,13 @@
         <w:t>clientId</w:t>
       </w:r>
       <w:proofErr w:type="spellEnd"/>
-      <w:proofErr w:type="gramEnd"/>
+      <w:r>
+        <w:rPr>
+          <w:sz w:val="24"/>
+          <w:szCs w:val="24"/>
+        </w:rPr>
+        <w:t>,</w:t>
+      </w:r>
       <w:r>
         <w:rPr>
           <w:sz w:val="24"/>
@@ -522,7 +528,7 @@
           <w:szCs w:val="24"/>
         </w:rPr>
       </w:pPr>
-      <w:hyperlink r:id="rId8" w:history="1">
+      <w:hyperlink r:id="rId7" w:history="1">
         <w:r>
           <w:rPr>
             <w:rStyle w:val="Hyperlink"/>
@@ -616,7 +622,7 @@
           <w:szCs w:val="24"/>
         </w:rPr>
       </w:pPr>
-      <w:hyperlink r:id="rId9" w:history="1">
+      <w:hyperlink r:id="rId8" w:history="1">
         <w:r>
           <w:rPr>
             <w:rStyle w:val="Hyperlink"/>
@@ -688,21 +694,7 @@
           <w:sz w:val="24"/>
           <w:szCs w:val="24"/>
         </w:rPr>
-        <w:t xml:space="preserve"> properly it will return a response of “</w:t>
-      </w:r>
-      <w:r>
-        <w:rPr>
-          <w:sz w:val="24"/>
-          <w:szCs w:val="24"/>
-        </w:rPr>
-        <w:t>false</w:t>
-      </w:r>
-      <w:r>
-        <w:rPr>
-          <w:sz w:val="24"/>
-          <w:szCs w:val="24"/>
-        </w:rPr>
-        <w:t>” in the response body</w:t>
+        <w:t xml:space="preserve"> properly it will return a response of “false” in the response body</w:t>
       </w:r>
     </w:p>
     <w:p>
@@ -726,6 +718,7 @@
           <w:szCs w:val="24"/>
         </w:rPr>
       </w:pPr>
+      <w:proofErr w:type="gramStart"/>
       <w:r>
         <w:rPr>
           <w:b/>
@@ -749,32 +742,32 @@
           <w:sz w:val="28"/>
           <w:szCs w:val="24"/>
         </w:rPr>
-        <w:t>dataingsetion</w:t>
-      </w:r>
-      <w:proofErr w:type="spellEnd"/>
+        <w:t>dataing</w:t>
+      </w:r>
       <w:r>
         <w:rPr>
           <w:b/>
           <w:sz w:val="28"/>
           <w:szCs w:val="24"/>
         </w:rPr>
-        <w:t>-</w:t>
-      </w:r>
-      <w:proofErr w:type="gramStart"/>
+        <w:t>es</w:t>
+      </w:r>
       <w:r>
         <w:rPr>
           <w:b/>
           <w:sz w:val="28"/>
           <w:szCs w:val="24"/>
         </w:rPr>
-        <w:t>service</w:t>
-      </w:r>
-      <w:r>
-        <w:rPr>
+        <w:t>tion</w:t>
+      </w:r>
+      <w:proofErr w:type="spellEnd"/>
+      <w:r>
+        <w:rPr>
+          <w:b/>
           <w:sz w:val="28"/>
           <w:szCs w:val="24"/>
         </w:rPr>
-        <w:t xml:space="preserve"> :</w:t>
+        <w:t>-service</w:t>
       </w:r>
       <w:proofErr w:type="gramEnd"/>
       <w:r>
@@ -782,6 +775,153 @@
           <w:sz w:val="28"/>
           <w:szCs w:val="24"/>
         </w:rPr>
+        <w:t xml:space="preserve">: </w:t>
+      </w:r>
+      <w:r>
+        <w:rPr>
+          <w:sz w:val="24"/>
+          <w:szCs w:val="24"/>
+        </w:rPr>
+        <w:t xml:space="preserve">This </w:t>
+      </w:r>
+      <w:proofErr w:type="spellStart"/>
+      <w:r>
+        <w:rPr>
+          <w:sz w:val="24"/>
+          <w:szCs w:val="24"/>
+        </w:rPr>
+        <w:t>microservice</w:t>
+      </w:r>
+      <w:proofErr w:type="spellEnd"/>
+      <w:r>
+        <w:rPr>
+          <w:sz w:val="24"/>
+          <w:szCs w:val="24"/>
+        </w:rPr>
+        <w:t xml:space="preserve"> will ingest data from the locomotive-simulator-service and push the data to the </w:t>
+      </w:r>
+      <w:r>
+        <w:rPr>
+          <w:sz w:val="24"/>
+          <w:szCs w:val="24"/>
+        </w:rPr>
+        <w:t>timeseries DB.</w:t>
+      </w:r>
+    </w:p>
+    <w:p>
+      <w:pPr>
+        <w:ind w:left="720"/>
+        <w:rPr>
+          <w:sz w:val="24"/>
+          <w:szCs w:val="24"/>
+        </w:rPr>
+      </w:pPr>
+      <w:r>
+        <w:rPr>
+          <w:sz w:val="24"/>
+          <w:szCs w:val="24"/>
+        </w:rPr>
+        <w:t xml:space="preserve">The service has exposed an endpoint </w:t>
+      </w:r>
+      <w:r>
+        <w:rPr>
+          <w:sz w:val="24"/>
+          <w:szCs w:val="24"/>
+        </w:rPr>
+        <w:t>/</w:t>
+      </w:r>
+      <w:proofErr w:type="spellStart"/>
+      <w:r>
+        <w:rPr>
+          <w:sz w:val="24"/>
+          <w:szCs w:val="24"/>
+        </w:rPr>
+        <w:t>SaveTimeSeriesData</w:t>
+      </w:r>
+      <w:proofErr w:type="spellEnd"/>
+      <w:r>
+        <w:rPr>
+          <w:sz w:val="24"/>
+          <w:szCs w:val="24"/>
+        </w:rPr>
+        <w:t xml:space="preserve"> which will accept an authorization token in the header and </w:t>
+      </w:r>
+      <w:proofErr w:type="spellStart"/>
+      <w:r>
+        <w:rPr>
+          <w:sz w:val="24"/>
+          <w:szCs w:val="24"/>
+        </w:rPr>
+        <w:t>tenantId</w:t>
+      </w:r>
+      <w:proofErr w:type="spellEnd"/>
+      <w:r>
+        <w:rPr>
+          <w:sz w:val="24"/>
+          <w:szCs w:val="24"/>
+        </w:rPr>
+        <w:t xml:space="preserve">, </w:t>
+      </w:r>
+      <w:proofErr w:type="spellStart"/>
+      <w:r>
+        <w:rPr>
+          <w:sz w:val="24"/>
+          <w:szCs w:val="24"/>
+        </w:rPr>
+        <w:t>clientId</w:t>
+      </w:r>
+      <w:proofErr w:type="spellEnd"/>
+      <w:r>
+        <w:rPr>
+          <w:sz w:val="24"/>
+          <w:szCs w:val="24"/>
+        </w:rPr>
+        <w:t xml:space="preserve"> and content </w:t>
+      </w:r>
+      <w:proofErr w:type="spellStart"/>
+      <w:r>
+        <w:rPr>
+          <w:sz w:val="24"/>
+          <w:szCs w:val="24"/>
+        </w:rPr>
+        <w:t>json</w:t>
+      </w:r>
+      <w:proofErr w:type="spellEnd"/>
+      <w:r>
+        <w:rPr>
+          <w:sz w:val="24"/>
+          <w:szCs w:val="24"/>
+        </w:rPr>
+        <w:t xml:space="preserve"> as the </w:t>
+      </w:r>
+      <w:r>
+        <w:rPr>
+          <w:sz w:val="24"/>
+          <w:szCs w:val="24"/>
+        </w:rPr>
+        <w:t xml:space="preserve">request </w:t>
+      </w:r>
+      <w:r>
+        <w:rPr>
+          <w:sz w:val="24"/>
+          <w:szCs w:val="24"/>
+        </w:rPr>
+        <w:t xml:space="preserve">parameter and will inject the content </w:t>
+      </w:r>
+      <w:proofErr w:type="spellStart"/>
+      <w:r>
+        <w:rPr>
+          <w:sz w:val="24"/>
+          <w:szCs w:val="24"/>
+        </w:rPr>
+        <w:t>json</w:t>
+      </w:r>
+      <w:proofErr w:type="spellEnd"/>
+      <w:r>
+        <w:rPr>
+          <w:sz w:val="24"/>
+          <w:szCs w:val="24"/>
+        </w:rPr>
         <w:t xml:space="preserve"> </w:t>
       </w:r>
       <w:r>
@@ -789,175 +929,14 @@
           <w:sz w:val="24"/>
           <w:szCs w:val="24"/>
         </w:rPr>
-        <w:t xml:space="preserve">This microservice will ingest data from the locomotive-simulator-service and push the data to the </w:t>
-      </w:r>
-      <w:r>
-        <w:rPr>
-          <w:sz w:val="24"/>
-          <w:szCs w:val="24"/>
-        </w:rPr>
-        <w:t>timeseries DB.</w:t>
-      </w:r>
-    </w:p>
-    <w:p>
-      <w:pPr>
-        <w:ind w:left="720"/>
-        <w:rPr>
-          <w:sz w:val="24"/>
-          <w:szCs w:val="24"/>
-        </w:rPr>
-      </w:pPr>
-      <w:r>
-        <w:rPr>
-          <w:sz w:val="24"/>
-          <w:szCs w:val="24"/>
-        </w:rPr>
-        <w:t xml:space="preserve">The service has exposed an endpoint </w:t>
-      </w:r>
-      <w:r>
-        <w:rPr>
-          <w:sz w:val="24"/>
-          <w:szCs w:val="24"/>
-        </w:rPr>
-        <w:t>/</w:t>
-      </w:r>
-      <w:proofErr w:type="spellStart"/>
-      <w:r>
-        <w:rPr>
-          <w:sz w:val="24"/>
-          <w:szCs w:val="24"/>
-        </w:rPr>
-        <w:t>SaveTimeSeriesData</w:t>
-      </w:r>
-      <w:proofErr w:type="spellEnd"/>
-      <w:r>
-        <w:rPr>
-          <w:sz w:val="24"/>
-          <w:szCs w:val="24"/>
-        </w:rPr>
-        <w:t xml:space="preserve"> which will accept an authorization token in the header and </w:t>
-      </w:r>
-      <w:proofErr w:type="spellStart"/>
-      <w:r>
-        <w:rPr>
-          <w:sz w:val="24"/>
-          <w:szCs w:val="24"/>
-        </w:rPr>
-        <w:t>tenantId</w:t>
-      </w:r>
-      <w:proofErr w:type="spellEnd"/>
-      <w:r>
-        <w:rPr>
-          <w:sz w:val="24"/>
-          <w:szCs w:val="24"/>
-        </w:rPr>
-        <w:t xml:space="preserve">, </w:t>
-      </w:r>
-      <w:proofErr w:type="spellStart"/>
-      <w:r>
-        <w:rPr>
-          <w:sz w:val="24"/>
-          <w:szCs w:val="24"/>
-        </w:rPr>
-        <w:t>clientId</w:t>
-      </w:r>
-      <w:proofErr w:type="spellEnd"/>
-      <w:r>
-        <w:rPr>
-          <w:sz w:val="24"/>
-          <w:szCs w:val="24"/>
-        </w:rPr>
-        <w:t xml:space="preserve"> and content </w:t>
-      </w:r>
-      <w:proofErr w:type="spellStart"/>
-      <w:r>
-        <w:rPr>
-          <w:sz w:val="24"/>
-          <w:szCs w:val="24"/>
-        </w:rPr>
-        <w:t>json</w:t>
-      </w:r>
-      <w:proofErr w:type="spellEnd"/>
-      <w:r>
-        <w:rPr>
-          <w:sz w:val="24"/>
-          <w:szCs w:val="24"/>
-        </w:rPr>
-        <w:t xml:space="preserve"> as the </w:t>
-      </w:r>
-      <w:r>
-        <w:rPr>
-          <w:sz w:val="24"/>
-          <w:szCs w:val="24"/>
-        </w:rPr>
-        <w:t xml:space="preserve">request </w:t>
-      </w:r>
-      <w:r>
-        <w:rPr>
-          <w:sz w:val="24"/>
-          <w:szCs w:val="24"/>
-        </w:rPr>
-        <w:t xml:space="preserve">parameter and will inject the content </w:t>
-      </w:r>
-      <w:proofErr w:type="spellStart"/>
-      <w:r>
-        <w:rPr>
-          <w:sz w:val="24"/>
-          <w:szCs w:val="24"/>
-        </w:rPr>
-        <w:t>json</w:t>
-      </w:r>
-      <w:proofErr w:type="spellEnd"/>
-      <w:r>
-        <w:rPr>
-          <w:sz w:val="24"/>
-          <w:szCs w:val="24"/>
-        </w:rPr>
-        <w:t xml:space="preserve"> </w:t>
-      </w:r>
-      <w:r>
-        <w:rPr>
-          <w:sz w:val="24"/>
-          <w:szCs w:val="24"/>
-        </w:rPr>
-        <w:t>-</w:t>
-      </w:r>
-      <w:r>
-        <w:rPr>
-          <w:sz w:val="24"/>
-          <w:szCs w:val="24"/>
-        </w:rPr>
-        <w:t xml:space="preserve"> rpm, torque and the </w:t>
-      </w:r>
-      <w:proofErr w:type="gramStart"/>
-      <w:r>
-        <w:rPr>
-          <w:sz w:val="24"/>
-          <w:szCs w:val="24"/>
-        </w:rPr>
-        <w:t xml:space="preserve">location </w:t>
-      </w:r>
-      <w:r>
-        <w:rPr>
-          <w:sz w:val="24"/>
-          <w:szCs w:val="24"/>
-        </w:rPr>
-        <w:t xml:space="preserve"> </w:t>
-      </w:r>
-      <w:r>
-        <w:rPr>
-          <w:sz w:val="24"/>
-          <w:szCs w:val="24"/>
-        </w:rPr>
-        <w:t>data</w:t>
-      </w:r>
-      <w:proofErr w:type="gramEnd"/>
-      <w:r>
-        <w:rPr>
-          <w:sz w:val="24"/>
-          <w:szCs w:val="24"/>
-        </w:rPr>
-        <w:t xml:space="preserve"> into the </w:t>
+        <w:t xml:space="preserve">- rpm, torque and the location </w:t>
+      </w:r>
+      <w:r>
+        <w:rPr>
+          <w:sz w:val="24"/>
+          <w:szCs w:val="24"/>
+        </w:rPr>
+        <w:t xml:space="preserve">data into the </w:t>
       </w:r>
       <w:proofErr w:type="spellStart"/>
       <w:r>
@@ -1100,7 +1079,7 @@
           <w:szCs w:val="24"/>
         </w:rPr>
       </w:pPr>
-      <w:hyperlink r:id="rId10" w:history="1">
+      <w:hyperlink r:id="rId9" w:history="1">
         <w:r>
           <w:rPr>
             <w:rStyle w:val="Hyperlink"/>
@@ -1148,7 +1127,7 @@
                     <pic:cNvPicPr/>
                   </pic:nvPicPr>
                   <pic:blipFill>
-                    <a:blip r:embed="rId11"/>
+                    <a:blip r:embed="rId10"/>
                     <a:stretch>
                       <a:fillRect/>
                     </a:stretch>
@@ -1219,7 +1198,7 @@
           <w:szCs w:val="24"/>
         </w:rPr>
       </w:pPr>
-      <w:hyperlink r:id="rId12" w:history="1">
+      <w:hyperlink r:id="rId11" w:history="1">
         <w:r>
           <w:rPr>
             <w:rStyle w:val="Hyperlink"/>
@@ -1267,7 +1246,7 @@
                     <pic:cNvPicPr/>
                   </pic:nvPicPr>
                   <pic:blipFill>
-                    <a:blip r:embed="rId13"/>
+                    <a:blip r:embed="rId12"/>
                     <a:stretch>
                       <a:fillRect/>
                     </a:stretch>
@@ -1336,7 +1315,7 @@
           <w:szCs w:val="24"/>
         </w:rPr>
       </w:pPr>
-      <w:hyperlink r:id="rId14" w:history="1">
+      <w:hyperlink r:id="rId13" w:history="1">
         <w:r>
           <w:rPr>
             <w:rStyle w:val="Hyperlink"/>
@@ -1373,7 +1352,7 @@
           <w:szCs w:val="24"/>
         </w:rPr>
       </w:pPr>
-      <w:hyperlink r:id="rId15" w:history="1">
+      <w:hyperlink r:id="rId14" w:history="1">
         <w:r>
           <w:rPr>
             <w:rStyle w:val="Hyperlink"/>
@@ -1422,7 +1401,7 @@
                     <pic:cNvPicPr/>
                   </pic:nvPicPr>
                   <pic:blipFill>
-                    <a:blip r:embed="rId16"/>
+                    <a:blip r:embed="rId15"/>
                     <a:stretch>
                       <a:fillRect/>
                     </a:stretch>
@@ -1484,7 +1463,14 @@
           <w:sz w:val="24"/>
           <w:szCs w:val="24"/>
         </w:rPr>
-        <w:t>db</w:t>
+        <w:t>d</w:t>
+      </w:r>
+      <w:r>
+        <w:rPr>
+          <w:sz w:val="24"/>
+          <w:szCs w:val="24"/>
+        </w:rPr>
+        <w:t>b</w:t>
       </w:r>
       <w:proofErr w:type="spellEnd"/>
       <w:r>
@@ -1492,7 +1478,14 @@
           <w:sz w:val="24"/>
           <w:szCs w:val="24"/>
         </w:rPr>
-        <w:t xml:space="preserve"> provided the username has the access to the resource after the ACS policy evaluation</w:t>
+        <w:t xml:space="preserve"> provided the username has </w:t>
+      </w:r>
+      <w:r>
+        <w:rPr>
+          <w:sz w:val="24"/>
+          <w:szCs w:val="24"/>
+        </w:rPr>
+        <w:t>access to the resource after the ACS policy evaluation</w:t>
       </w:r>
     </w:p>
     <w:p>
@@ -1514,7 +1507,7 @@
           <w:szCs w:val="24"/>
         </w:rPr>
       </w:pPr>
-      <w:hyperlink r:id="rId17" w:history="1">
+      <w:hyperlink r:id="rId16" w:history="1">
         <w:r>
           <w:rPr>
             <w:rStyle w:val="Hyperlink"/>
@@ -1580,7 +1573,7 @@
                     <pic:cNvPicPr/>
                   </pic:nvPicPr>
                   <pic:blipFill>
-                    <a:blip r:embed="rId18"/>
+                    <a:blip r:embed="rId17"/>
                     <a:stretch>
                       <a:fillRect/>
                     </a:stretch>
@@ -1714,7 +1707,7 @@
           <w:szCs w:val="24"/>
         </w:rPr>
       </w:pPr>
-      <w:hyperlink r:id="rId19" w:history="1">
+      <w:hyperlink r:id="rId18" w:history="1">
         <w:r>
           <w:rPr>
             <w:rStyle w:val="Hyperlink"/>
@@ -1746,6 +1739,7 @@
         <w:rPr>
           <w:noProof/>
         </w:rPr>
+        <w:lastRenderedPageBreak/>
         <w:drawing>
           <wp:inline distT="0" distB="0" distL="0" distR="0" wp14:anchorId="50FFD449" wp14:editId="3CC4E0DC">
             <wp:extent cx="5943600" cy="1174750"/>
@@ -1762,7 +1756,7 @@
                     <pic:cNvPicPr/>
                   </pic:nvPicPr>
                   <pic:blipFill>
-                    <a:blip r:embed="rId20"/>
+                    <a:blip r:embed="rId19"/>
                     <a:stretch>
                       <a:fillRect/>
                     </a:stretch>
@@ -1905,7 +1899,16 @@
           <w:sz w:val="24"/>
           <w:szCs w:val="24"/>
         </w:rPr>
-        <w:t xml:space="preserve"> datapoints in a tabular format for LOCOMOTIVE_1</w:t>
+        <w:t xml:space="preserve"> datapoints in a tabular format for </w:t>
+      </w:r>
+      <w:bookmarkStart w:id="0" w:name="_GoBack"/>
+      <w:bookmarkEnd w:id="0"/>
+      <w:r>
+        <w:rPr>
+          <w:sz w:val="24"/>
+          <w:szCs w:val="24"/>
+        </w:rPr>
+        <w:t>LOCOMOTIVE_1</w:t>
       </w:r>
       <w:r>
         <w:rPr>
@@ -2046,7 +2049,7 @@
                     <pic:cNvPicPr/>
                   </pic:nvPicPr>
                   <pic:blipFill>
-                    <a:blip r:embed="rId21"/>
+                    <a:blip r:embed="rId20"/>
                     <a:stretch>
                       <a:fillRect/>
                     </a:stretch>
@@ -2249,7 +2252,7 @@
           </mc:Choice>
           <mc:Fallback>
             <w:pict>
-              <v:shapetype id="_x0000_t32" coordsize="21600,21600" o:spt="32" o:oned="t" path="m,l21600,21600e" filled="f">
+              <v:shapetype w14:anchorId="16C443AE" id="_x0000_t32" coordsize="21600,21600" o:spt="32" o:oned="t" path="m,l21600,21600e" filled="f">
                 <v:path arrowok="t" fillok="f" o:connecttype="none"/>
                 <o:lock v:ext="edit" shapetype="t"/>
               </v:shapetype>
@@ -2319,7 +2322,7 @@
           </mc:Choice>
           <mc:Fallback>
             <w:pict>
-              <v:shape id="Straight Arrow Connector 14" o:spid="_x0000_s1026" type="#_x0000_t32" style="position:absolute;margin-left:114pt;margin-top:145.95pt;width:14.5pt;height:.5pt;z-index:251664384;visibility:visible;mso-wrap-style:square;mso-wrap-distance-left:9pt;mso-wrap-distance-top:0;mso-wrap-distance-right:9pt;mso-wrap-distance-bottom:0;mso-position-horizontal:absolute;mso-position-horizontal-relative:text;mso-position-vertical:absolute;mso-position-vertical-relative:text" o:gfxdata="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" strokecolor="black [3040]">
+              <v:shape w14:anchorId="24B6A1A0" id="Straight Arrow Connector 14" o:spid="_x0000_s1026" type="#_x0000_t32" style="position:absolute;margin-left:114pt;margin-top:145.95pt;width:14.5pt;height:.5pt;z-index:251664384;visibility:visible;mso-wrap-style:square;mso-wrap-distance-left:9pt;mso-wrap-distance-top:0;mso-wrap-distance-right:9pt;mso-wrap-distance-bottom:0;mso-position-horizontal:absolute;mso-position-horizontal-relative:text;mso-position-vertical:absolute;mso-position-vertical-relative:text" o:gfxdata="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" strokecolor="black [3040]">
                 <v:stroke endarrow="open"/>
               </v:shape>
             </w:pict>
@@ -2428,7 +2431,7 @@
           </mc:Choice>
           <mc:Fallback>
             <w:pict>
-              <v:shape id="Text Box 13" o:spid="_x0000_s1027" type="#_x0000_t202" style="position:absolute;margin-left:205.5pt;margin-top:170.45pt;width:154pt;height:20pt;z-index:251663360;visibility:visible;mso-wrap-style:square;mso-width-percent:0;mso-wrap-distance-left:9pt;mso-wrap-distance-top:0;mso-wrap-distance-right:9pt;mso-wrap-distance-bottom:0;mso-position-horizontal:absolute;mso-position-horizontal-relative:text;mso-position-vertical:absolute;mso-position-vertical-relative:text;mso-width-percent:0;mso-width-relative:margin;v-text-anchor:top" o:gfxdata="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" fillcolor="white [3212]" strokeweight=".5pt">
+              <v:shape w14:anchorId="79A34CA5" id="Text Box 13" o:spid="_x0000_s1027" type="#_x0000_t202" style="position:absolute;margin-left:205.5pt;margin-top:170.45pt;width:154pt;height:20pt;z-index:251663360;visibility:visible;mso-wrap-style:square;mso-width-percent:0;mso-wrap-distance-left:9pt;mso-wrap-distance-top:0;mso-wrap-distance-right:9pt;mso-wrap-distance-bottom:0;mso-position-horizontal:absolute;mso-position-horizontal-relative:text;mso-position-vertical:absolute;mso-position-vertical-relative:text;mso-width-percent:0;mso-width-relative:margin;v-text-anchor:top" o:gfxdata="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" fillcolor="white [3212]" strokeweight=".5pt">
                 <v:textbox>
                   <w:txbxContent>
                     <w:p>
@@ -2565,7 +2568,7 @@
           </mc:Choice>
           <mc:Fallback>
             <w:pict>
-              <v:shape id="Text Box 12" o:spid="_x0000_s1028" type="#_x0000_t202" style="position:absolute;margin-left:-47pt;margin-top:136.95pt;width:157.5pt;height:20pt;z-index:251661312;visibility:visible;mso-wrap-style:square;mso-width-percent:0;mso-wrap-distance-left:9pt;mso-wrap-distance-top:0;mso-wrap-distance-right:9pt;mso-wrap-distance-bottom:0;mso-position-horizontal:absolute;mso-position-horizontal-relative:text;mso-position-vertical:absolute;mso-position-vertical-relative:text;mso-width-percent:0;mso-width-relative:margin;v-text-anchor:top" o:gfxdata="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" fillcolor="white [3212]" strokeweight=".5pt">
+              <v:shape w14:anchorId="61D6BDD9" id="Text Box 12" o:spid="_x0000_s1028" type="#_x0000_t202" style="position:absolute;margin-left:-47pt;margin-top:136.95pt;width:157.5pt;height:20pt;z-index:251661312;visibility:visible;mso-wrap-style:square;mso-width-percent:0;mso-wrap-distance-left:9pt;mso-wrap-distance-top:0;mso-wrap-distance-right:9pt;mso-wrap-distance-bottom:0;mso-position-horizontal:absolute;mso-position-horizontal-relative:text;mso-position-vertical:absolute;mso-position-vertical-relative:text;mso-width-percent:0;mso-width-relative:margin;v-text-anchor:top" o:gfxdata="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" fillcolor="white [3212]" strokeweight=".5pt">
                 <v:textbox>
                   <w:txbxContent>
                     <w:p>
@@ -2620,7 +2623,7 @@
                     <pic:cNvPicPr/>
                   </pic:nvPicPr>
                   <pic:blipFill>
-                    <a:blip r:embed="rId22"/>
+                    <a:blip r:embed="rId21"/>
                     <a:stretch>
                       <a:fillRect/>
                     </a:stretch>
@@ -2809,7 +2812,7 @@
                     <pic:cNvPicPr/>
                   </pic:nvPicPr>
                   <pic:blipFill>
-                    <a:blip r:embed="rId23"/>
+                    <a:blip r:embed="rId22"/>
                     <a:stretch>
                       <a:fillRect/>
                     </a:stretch>
@@ -3028,6 +3031,7 @@
           <w:sz w:val="24"/>
           <w:szCs w:val="24"/>
         </w:rPr>
+        <w:lastRenderedPageBreak/>
         <w:t xml:space="preserve">All the </w:t>
       </w:r>
       <w:proofErr w:type="spellStart"/>
@@ -3111,7 +3115,7 @@
           <w:szCs w:val="24"/>
         </w:rPr>
       </w:pPr>
-      <w:hyperlink r:id="rId24" w:history="1">
+      <w:hyperlink r:id="rId23" w:history="1">
         <w:r>
           <w:rPr>
             <w:rStyle w:val="Hyperlink"/>
@@ -3136,7 +3140,6 @@
           <w:sz w:val="24"/>
           <w:szCs w:val="24"/>
         </w:rPr>
-        <w:lastRenderedPageBreak/>
         <w:t xml:space="preserve">URL to test the </w:t>
       </w:r>
       <w:proofErr w:type="spellStart"/>
@@ -3165,7 +3168,7 @@
           <w:szCs w:val="24"/>
         </w:rPr>
       </w:pPr>
-      <w:hyperlink r:id="rId25" w:history="1">
+      <w:hyperlink r:id="rId24" w:history="1">
         <w:r>
           <w:rPr>
             <w:rStyle w:val="Hyperlink"/>
@@ -3306,10 +3309,10 @@
             <v:path o:extrusionok="f" gradientshapeok="t" o:connecttype="rect"/>
             <o:lock v:ext="edit" aspectratio="t"/>
           </v:shapetype>
-          <v:shape id="_x0000_i1025" type="#_x0000_t75" style="width:75.5pt;height:48pt" o:ole="">
-            <v:imagedata r:id="rId26" o:title=""/>
+          <v:shape id="_x0000_i1025" type="#_x0000_t75" style="width:75.75pt;height:48pt" o:ole="">
+            <v:imagedata r:id="rId25" o:title=""/>
           </v:shape>
-          <o:OLEObject Type="Embed" ProgID="Package" ShapeID="_x0000_i1025" DrawAspect="Icon" ObjectID="_1518248094" r:id="rId27"/>
+          <o:OLEObject Type="Embed" ProgID="Package" ShapeID="_x0000_i1025" DrawAspect="Icon" ObjectID="_1518250959" r:id="rId26"/>
         </w:object>
       </w:r>
     </w:p>
@@ -3330,8 +3333,6 @@
           <w:szCs w:val="24"/>
         </w:rPr>
       </w:pPr>
-      <w:bookmarkStart w:id="0" w:name="_GoBack"/>
-      <w:bookmarkEnd w:id="0"/>
       <w:r>
         <w:rPr>
           <w:b/>
@@ -3379,7 +3380,7 @@
         </w:rPr>
         <w:t xml:space="preserve"> (</w:t>
       </w:r>
-      <w:hyperlink r:id="rId28" w:history="1">
+      <w:hyperlink r:id="rId27" w:history="1">
         <w:r>
           <w:rPr>
             <w:rStyle w:val="Hyperlink"/>
@@ -3401,25 +3402,9 @@
           <w:sz w:val="24"/>
           <w:szCs w:val="24"/>
         </w:rPr>
-        <w:t xml:space="preserve"> and </w:t>
-      </w:r>
-      <w:proofErr w:type="spellStart"/>
-      <w:r>
-        <w:rPr>
-          <w:sz w:val="24"/>
-          <w:szCs w:val="24"/>
-        </w:rPr>
-        <w:t>Preetha</w:t>
-      </w:r>
-      <w:proofErr w:type="spellEnd"/>
-      <w:r>
-        <w:rPr>
-          <w:sz w:val="24"/>
-          <w:szCs w:val="24"/>
-        </w:rPr>
-        <w:t xml:space="preserve"> Raman (</w:t>
-      </w:r>
-      <w:hyperlink r:id="rId29" w:history="1">
+        <w:t xml:space="preserve"> and Preetha Raman (</w:t>
+      </w:r>
+      <w:hyperlink r:id="rId28" w:history="1">
         <w:r>
           <w:rPr>
             <w:rStyle w:val="Hyperlink"/>
@@ -3499,7 +3484,7 @@
 </file>
 
 <file path=word/numbering.xml><?xml version="1.0" encoding="utf-8"?>
-<w:numbering xmlns:wpc="http://schemas.microsoft.com/office/word/2010/wordprocessingCanvas" xmlns:mc="http://schemas.openxmlformats.org/markup-compatibility/2006" xmlns:o="urn:schemas-microsoft-com:office:office" xmlns:r="http://schemas.openxmlformats.org/officeDocument/2006/relationships" xmlns:m="http://schemas.openxmlformats.org/officeDocument/2006/math" xmlns:v="urn:schemas-microsoft-com:vml" xmlns:wp14="http://schemas.microsoft.com/office/word/2010/wordprocessingDrawing" xmlns:wp="http://schemas.openxmlformats.org/drawingml/2006/wordprocessingDrawing" xmlns:w10="urn:schemas-microsoft-com:office:word" xmlns:w="http://schemas.openxmlformats.org/wordprocessingml/2006/main" xmlns:w14="http://schemas.microsoft.com/office/word/2010/wordml" xmlns:wpg="http://schemas.microsoft.com/office/word/2010/wordprocessingGroup" xmlns:wpi="http://schemas.microsoft.com/office/word/2010/wordprocessingInk" xmlns:wne="http://schemas.microsoft.com/office/word/2006/wordml" xmlns:wps="http://schemas.microsoft.com/office/word/2010/wordprocessingShape" mc:Ignorable="w14 wp14">
+<w:numbering xmlns:wpc="http://schemas.microsoft.com/office/word/2010/wordprocessingCanvas" xmlns:mc="http://schemas.openxmlformats.org/markup-compatibility/2006" xmlns:o="urn:schemas-microsoft-com:office:office" xmlns:r="http://schemas.openxmlformats.org/officeDocument/2006/relationships" xmlns:m="http://schemas.openxmlformats.org/officeDocument/2006/math" xmlns:v="urn:schemas-microsoft-com:vml" xmlns:wp14="http://schemas.microsoft.com/office/word/2010/wordprocessingDrawing" xmlns:wp="http://schemas.openxmlformats.org/drawingml/2006/wordprocessingDrawing" xmlns:w10="urn:schemas-microsoft-com:office:word" xmlns:w="http://schemas.openxmlformats.org/wordprocessingml/2006/main" xmlns:w14="http://schemas.microsoft.com/office/word/2010/wordml" xmlns:w15="http://schemas.microsoft.com/office/word/2012/wordml" xmlns:wpg="http://schemas.microsoft.com/office/word/2010/wordprocessingGroup" xmlns:wpi="http://schemas.microsoft.com/office/word/2010/wordprocessingInk" xmlns:wne="http://schemas.microsoft.com/office/word/2006/wordml" xmlns:wps="http://schemas.microsoft.com/office/word/2010/wordprocessingShape" mc:Ignorable="w14 w15 wp14">
   <w:abstractNum w:abstractNumId="0">
     <w:nsid w:val="0B771539"/>
     <w:multiLevelType w:val="hybridMultilevel"/>
@@ -3860,7 +3845,7 @@
 </file>
 
 <file path=word/styles.xml><?xml version="1.0" encoding="utf-8"?>
-<w:styles xmlns:mc="http://schemas.openxmlformats.org/markup-compatibility/2006" xmlns:r="http://schemas.openxmlformats.org/officeDocument/2006/relationships" xmlns:w="http://schemas.openxmlformats.org/wordprocessingml/2006/main" xmlns:w14="http://schemas.microsoft.com/office/word/2010/wordml" mc:Ignorable="w14">
+<w:styles xmlns:mc="http://schemas.openxmlformats.org/markup-compatibility/2006" xmlns:r="http://schemas.openxmlformats.org/officeDocument/2006/relationships" xmlns:w="http://schemas.openxmlformats.org/wordprocessingml/2006/main" xmlns:w14="http://schemas.microsoft.com/office/word/2010/wordml" xmlns:w15="http://schemas.microsoft.com/office/word/2012/wordml" mc:Ignorable="w14 w15">
   <w:docDefaults>
     <w:rPrDefault>
       <w:rPr>
@@ -3876,144 +3861,378 @@
       </w:pPr>
     </w:pPrDefault>
   </w:docDefaults>
-  <w:latentStyles w:defLockedState="0" w:defUIPriority="99" w:defSemiHidden="1" w:defUnhideWhenUsed="1" w:defQFormat="0" w:count="267">
-    <w:lsdException w:name="Normal" w:semiHidden="0" w:uiPriority="0" w:unhideWhenUsed="0" w:qFormat="1"/>
-    <w:lsdException w:name="heading 1" w:semiHidden="0" w:uiPriority="9" w:unhideWhenUsed="0" w:qFormat="1"/>
-    <w:lsdException w:name="heading 2" w:uiPriority="9" w:qFormat="1"/>
-    <w:lsdException w:name="heading 3" w:uiPriority="9" w:qFormat="1"/>
-    <w:lsdException w:name="heading 4" w:uiPriority="9" w:qFormat="1"/>
-    <w:lsdException w:name="heading 5" w:uiPriority="9" w:qFormat="1"/>
-    <w:lsdException w:name="heading 6" w:uiPriority="9" w:qFormat="1"/>
-    <w:lsdException w:name="heading 7" w:uiPriority="9" w:qFormat="1"/>
-    <w:lsdException w:name="heading 8" w:uiPriority="9" w:qFormat="1"/>
-    <w:lsdException w:name="heading 9" w:uiPriority="9" w:qFormat="1"/>
-    <w:lsdException w:name="toc 1" w:uiPriority="39"/>
-    <w:lsdException w:name="toc 2" w:uiPriority="39"/>
-    <w:lsdException w:name="toc 3" w:uiPriority="39"/>
-    <w:lsdException w:name="toc 4" w:uiPriority="39"/>
-    <w:lsdException w:name="toc 5" w:uiPriority="39"/>
-    <w:lsdException w:name="toc 6" w:uiPriority="39"/>
-    <w:lsdException w:name="toc 7" w:uiPriority="39"/>
-    <w:lsdException w:name="toc 8" w:uiPriority="39"/>
-    <w:lsdException w:name="toc 9" w:uiPriority="39"/>
-    <w:lsdException w:name="caption" w:uiPriority="35" w:qFormat="1"/>
-    <w:lsdException w:name="Title" w:semiHidden="0" w:uiPriority="10" w:unhideWhenUsed="0" w:qFormat="1"/>
-    <w:lsdException w:name="Default Paragraph Font" w:uiPriority="1"/>
-    <w:lsdException w:name="Subtitle" w:semiHidden="0" w:uiPriority="11" w:unhideWhenUsed="0" w:qFormat="1"/>
-    <w:lsdException w:name="Strong" w:semiHidden="0" w:uiPriority="22" w:unhideWhenUsed="0" w:qFormat="1"/>
-    <w:lsdException w:name="Emphasis" w:semiHidden="0" w:uiPriority="20" w:unhideWhenUsed="0" w:qFormat="1"/>
-    <w:lsdException w:name="Table Grid" w:semiHidden="0" w:uiPriority="59" w:unhideWhenUsed="0"/>
-    <w:lsdException w:name="Placeholder Text" w:unhideWhenUsed="0"/>
-    <w:lsdException w:name="No Spacing" w:semiHidden="0" w:uiPriority="1" w:unhideWhenUsed="0" w:qFormat="1"/>
-    <w:lsdException w:name="Light Shading" w:semiHidden="0" w:uiPriority="60" w:unhideWhenUsed="0"/>
-    <w:lsdException w:name="Light List" w:semiHidden="0" w:uiPriority="61" w:unhideWhenUsed="0"/>
-    <w:lsdException w:name="Light Grid" w:semiHidden="0" w:uiPriority="62" w:unhideWhenUsed="0"/>
-    <w:lsdException w:name="Medium Shading 1" w:semiHidden="0" w:uiPriority="63" w:unhideWhenUsed="0"/>
-    <w:lsdException w:name="Medium Shading 2" w:semiHidden="0" w:uiPriority="64" w:unhideWhenUsed="0"/>
-    <w:lsdException w:name="Medium List 1" w:semiHidden="0" w:uiPriority="65" w:unhideWhenUsed="0"/>
-    <w:lsdException w:name="Medium List 2" w:semiHidden="0" w:uiPriority="66" w:unhideWhenUsed="0"/>
-    <w:lsdException w:name="Medium Grid 1" w:semiHidden="0" w:uiPriority="67" w:unhideWhenUsed="0"/>
-    <w:lsdException w:name="Medium Grid 2" w:semiHidden="0" w:uiPriority="68" w:unhideWhenUsed="0"/>
-    <w:lsdException w:name="Medium Grid 3" w:semiHidden="0" w:uiPriority="69" w:unhideWhenUsed="0"/>
-    <w:lsdException w:name="Dark List" w:semiHidden="0" w:uiPriority="70" w:unhideWhenUsed="0"/>
-    <w:lsdException w:name="Colorful Shading" w:semiHidden="0" w:uiPriority="71" w:unhideWhenUsed="0"/>
-    <w:lsdException w:name="Colorful List" w:semiHidden="0" w:uiPriority="72" w:unhideWhenUsed="0"/>
-    <w:lsdException w:name="Colorful Grid" w:semiHidden="0" w:uiPriority="73" w:unhideWhenUsed="0"/>
-    <w:lsdException w:name="Light Shading Accent 1" w:semiHidden="0" w:uiPriority="60" w:unhideWhenUsed="0"/>
-    <w:lsdException w:name="Light List Accent 1" w:semiHidden="0" w:uiPriority="61" w:unhideWhenUsed="0"/>
-    <w:lsdException w:name="Light Grid Accent 1" w:semiHidden="0" w:uiPriority="62" w:unhideWhenUsed="0"/>
-    <w:lsdException w:name="Medium Shading 1 Accent 1" w:semiHidden="0" w:uiPriority="63" w:unhideWhenUsed="0"/>
-    <w:lsdException w:name="Medium Shading 2 Accent 1" w:semiHidden="0" w:uiPriority="64" w:unhideWhenUsed="0"/>
-    <w:lsdException w:name="Medium List 1 Accent 1" w:semiHidden="0" w:uiPriority="65" w:unhideWhenUsed="0"/>
-    <w:lsdException w:name="Revision" w:unhideWhenUsed="0"/>
-    <w:lsdException w:name="List Paragraph" w:semiHidden="0" w:uiPriority="34" w:unhideWhenUsed="0" w:qFormat="1"/>
-    <w:lsdException w:name="Quote" w:semiHidden="0" w:uiPriority="29" w:unhideWhenUsed="0" w:qFormat="1"/>
-    <w:lsdException w:name="Intense Quote" w:semiHidden="0" w:uiPriority="30" w:unhideWhenUsed="0" w:qFormat="1"/>
-    <w:lsdException w:name="Medium List 2 Accent 1" w:semiHidden="0" w:uiPriority="66" w:unhideWhenUsed="0"/>
-    <w:lsdException w:name="Medium Grid 1 Accent 1" w:semiHidden="0" w:uiPriority="67" w:unhideWhenUsed="0"/>
-    <w:lsdException w:name="Medium Grid 2 Accent 1" w:semiHidden="0" w:uiPriority="68" w:unhideWhenUsed="0"/>
-    <w:lsdException w:name="Medium Grid 3 Accent 1" w:semiHidden="0" w:uiPriority="69" w:unhideWhenUsed="0"/>
-    <w:lsdException w:name="Dark List Accent 1" w:semiHidden="0" w:uiPriority="70" w:unhideWhenUsed="0"/>
-    <w:lsdException w:name="Colorful Shading Accent 1" w:semiHidden="0" w:uiPriority="71" w:unhideWhenUsed="0"/>
-    <w:lsdException w:name="Colorful List Accent 1" w:semiHidden="0" w:uiPriority="72" w:unhideWhenUsed="0"/>
-    <w:lsdException w:name="Colorful Grid Accent 1" w:semiHidden="0" w:uiPriority="73" w:unhideWhenUsed="0"/>
-    <w:lsdException w:name="Light Shading Accent 2" w:semiHidden="0" w:uiPriority="60" w:unhideWhenUsed="0"/>
-    <w:lsdException w:name="Light List Accent 2" w:semiHidden="0" w:uiPriority="61" w:unhideWhenUsed="0"/>
-    <w:lsdException w:name="Light Grid Accent 2" w:semiHidden="0" w:uiPriority="62" w:unhideWhenUsed="0"/>
-    <w:lsdException w:name="Medium Shading 1 Accent 2" w:semiHidden="0" w:uiPriority="63" w:unhideWhenUsed="0"/>
-    <w:lsdException w:name="Medium Shading 2 Accent 2" w:semiHidden="0" w:uiPriority="64" w:unhideWhenUsed="0"/>
-    <w:lsdException w:name="Medium List 1 Accent 2" w:semiHidden="0" w:uiPriority="65" w:unhideWhenUsed="0"/>
-    <w:lsdException w:name="Medium List 2 Accent 2" w:semiHidden="0" w:uiPriority="66" w:unhideWhenUsed="0"/>
-    <w:lsdException w:name="Medium Grid 1 Accent 2" w:semiHidden="0" w:uiPriority="67" w:unhideWhenUsed="0"/>
-    <w:lsdException w:name="Medium Grid 2 Accent 2" w:semiHidden="0" w:uiPriority="68" w:unhideWhenUsed="0"/>
-    <w:lsdException w:name="Medium Grid 3 Accent 2" w:semiHidden="0" w:uiPriority="69" w:unhideWhenUsed="0"/>
-    <w:lsdException w:name="Dark List Accent 2" w:semiHidden="0" w:uiPriority="70" w:unhideWhenUsed="0"/>
-    <w:lsdException w:name="Colorful Shading Accent 2" w:semiHidden="0" w:uiPriority="71" w:unhideWhenUsed="0"/>
-    <w:lsdException w:name="Colorful List Accent 2" w:semiHidden="0" w:uiPriority="72" w:unhideWhenUsed="0"/>
-    <w:lsdException w:name="Colorful Grid Accent 2" w:semiHidden="0" w:uiPriority="73" w:unhideWhenUsed="0"/>
-    <w:lsdException w:name="Light Shading Accent 3" w:semiHidden="0" w:uiPriority="60" w:unhideWhenUsed="0"/>
-    <w:lsdException w:name="Light List Accent 3" w:semiHidden="0" w:uiPriority="61" w:unhideWhenUsed="0"/>
-    <w:lsdException w:name="Light Grid Accent 3" w:semiHidden="0" w:uiPriority="62" w:unhideWhenUsed="0"/>
-    <w:lsdException w:name="Medium Shading 1 Accent 3" w:semiHidden="0" w:uiPriority="63" w:unhideWhenUsed="0"/>
-    <w:lsdException w:name="Medium Shading 2 Accent 3" w:semiHidden="0" w:uiPriority="64" w:unhideWhenUsed="0"/>
-    <w:lsdException w:name="Medium List 1 Accent 3" w:semiHidden="0" w:uiPriority="65" w:unhideWhenUsed="0"/>
-    <w:lsdException w:name="Medium List 2 Accent 3" w:semiHidden="0" w:uiPriority="66" w:unhideWhenUsed="0"/>
-    <w:lsdException w:name="Medium Grid 1 Accent 3" w:semiHidden="0" w:uiPriority="67" w:unhideWhenUsed="0"/>
-    <w:lsdException w:name="Medium Grid 2 Accent 3" w:semiHidden="0" w:uiPriority="68" w:unhideWhenUsed="0"/>
-    <w:lsdException w:name="Medium Grid 3 Accent 3" w:semiHidden="0" w:uiPriority="69" w:unhideWhenUsed="0"/>
-    <w:lsdException w:name="Dark List Accent 3" w:semiHidden="0" w:uiPriority="70" w:unhideWhenUsed="0"/>
-    <w:lsdException w:name="Colorful Shading Accent 3" w:semiHidden="0" w:uiPriority="71" w:unhideWhenUsed="0"/>
-    <w:lsdException w:name="Colorful List Accent 3" w:semiHidden="0" w:uiPriority="72" w:unhideWhenUsed="0"/>
-    <w:lsdException w:name="Colorful Grid Accent 3" w:semiHidden="0" w:uiPriority="73" w:unhideWhenUsed="0"/>
-    <w:lsdException w:name="Light Shading Accent 4" w:semiHidden="0" w:uiPriority="60" w:unhideWhenUsed="0"/>
-    <w:lsdException w:name="Light List Accent 4" w:semiHidden="0" w:uiPriority="61" w:unhideWhenUsed="0"/>
-    <w:lsdException w:name="Light Grid Accent 4" w:semiHidden="0" w:uiPriority="62" w:unhideWhenUsed="0"/>
-    <w:lsdException w:name="Medium Shading 1 Accent 4" w:semiHidden="0" w:uiPriority="63" w:unhideWhenUsed="0"/>
-    <w:lsdException w:name="Medium Shading 2 Accent 4" w:semiHidden="0" w:uiPriority="64" w:unhideWhenUsed="0"/>
-    <w:lsdException w:name="Medium List 1 Accent 4" w:semiHidden="0" w:uiPriority="65" w:unhideWhenUsed="0"/>
-    <w:lsdException w:name="Medium List 2 Accent 4" w:semiHidden="0" w:uiPriority="66" w:unhideWhenUsed="0"/>
-    <w:lsdException w:name="Medium Grid 1 Accent 4" w:semiHidden="0" w:uiPriority="67" w:unhideWhenUsed="0"/>
-    <w:lsdException w:name="Medium Grid 2 Accent 4" w:semiHidden="0" w:uiPriority="68" w:unhideWhenUsed="0"/>
-    <w:lsdException w:name="Medium Grid 3 Accent 4" w:semiHidden="0" w:uiPriority="69" w:unhideWhenUsed="0"/>
-    <w:lsdException w:name="Dark List Accent 4" w:semiHidden="0" w:uiPriority="70" w:unhideWhenUsed="0"/>
-    <w:lsdException w:name="Colorful Shading Accent 4" w:semiHidden="0" w:uiPriority="71" w:unhideWhenUsed="0"/>
-    <w:lsdException w:name="Colorful List Accent 4" w:semiHidden="0" w:uiPriority="72" w:unhideWhenUsed="0"/>
-    <w:lsdException w:name="Colorful Grid Accent 4" w:semiHidden="0" w:uiPriority="73" w:unhideWhenUsed="0"/>
-    <w:lsdException w:name="Light Shading Accent 5" w:semiHidden="0" w:uiPriority="60" w:unhideWhenUsed="0"/>
-    <w:lsdException w:name="Light List Accent 5" w:semiHidden="0" w:uiPriority="61" w:unhideWhenUsed="0"/>
-    <w:lsdException w:name="Light Grid Accent 5" w:semiHidden="0" w:uiPriority="62" w:unhideWhenUsed="0"/>
-    <w:lsdException w:name="Medium Shading 1 Accent 5" w:semiHidden="0" w:uiPriority="63" w:unhideWhenUsed="0"/>
-    <w:lsdException w:name="Medium Shading 2 Accent 5" w:semiHidden="0" w:uiPriority="64" w:unhideWhenUsed="0"/>
-    <w:lsdException w:name="Medium List 1 Accent 5" w:semiHidden="0" w:uiPriority="65" w:unhideWhenUsed="0"/>
-    <w:lsdException w:name="Medium List 2 Accent 5" w:semiHidden="0" w:uiPriority="66" w:unhideWhenUsed="0"/>
-    <w:lsdException w:name="Medium Grid 1 Accent 5" w:semiHidden="0" w:uiPriority="67" w:unhideWhenUsed="0"/>
-    <w:lsdException w:name="Medium Grid 2 Accent 5" w:semiHidden="0" w:uiPriority="68" w:unhideWhenUsed="0"/>
-    <w:lsdException w:name="Medium Grid 3 Accent 5" w:semiHidden="0" w:uiPriority="69" w:unhideWhenUsed="0"/>
-    <w:lsdException w:name="Dark List Accent 5" w:semiHidden="0" w:uiPriority="70" w:unhideWhenUsed="0"/>
-    <w:lsdException w:name="Colorful Shading Accent 5" w:semiHidden="0" w:uiPriority="71" w:unhideWhenUsed="0"/>
-    <w:lsdException w:name="Colorful List Accent 5" w:semiHidden="0" w:uiPriority="72" w:unhideWhenUsed="0"/>
-    <w:lsdException w:name="Colorful Grid Accent 5" w:semiHidden="0" w:uiPriority="73" w:unhideWhenUsed="0"/>
-    <w:lsdException w:name="Light Shading Accent 6" w:semiHidden="0" w:uiPriority="60" w:unhideWhenUsed="0"/>
-    <w:lsdException w:name="Light List Accent 6" w:semiHidden="0" w:uiPriority="61" w:unhideWhenUsed="0"/>
-    <w:lsdException w:name="Light Grid Accent 6" w:semiHidden="0" w:uiPriority="62" w:unhideWhenUsed="0"/>
-    <w:lsdException w:name="Medium Shading 1 Accent 6" w:semiHidden="0" w:uiPriority="63" w:unhideWhenUsed="0"/>
-    <w:lsdException w:name="Medium Shading 2 Accent 6" w:semiHidden="0" w:uiPriority="64" w:unhideWhenUsed="0"/>
-    <w:lsdException w:name="Medium List 1 Accent 6" w:semiHidden="0" w:uiPriority="65" w:unhideWhenUsed="0"/>
-    <w:lsdException w:name="Medium List 2 Accent 6" w:semiHidden="0" w:uiPriority="66" w:unhideWhenUsed="0"/>
-    <w:lsdException w:name="Medium Grid 1 Accent 6" w:semiHidden="0" w:uiPriority="67" w:unhideWhenUsed="0"/>
-    <w:lsdException w:name="Medium Grid 2 Accent 6" w:semiHidden="0" w:uiPriority="68" w:unhideWhenUsed="0"/>
-    <w:lsdException w:name="Medium Grid 3 Accent 6" w:semiHidden="0" w:uiPriority="69" w:unhideWhenUsed="0"/>
-    <w:lsdException w:name="Dark List Accent 6" w:semiHidden="0" w:uiPriority="70" w:unhideWhenUsed="0"/>
-    <w:lsdException w:name="Colorful Shading Accent 6" w:semiHidden="0" w:uiPriority="71" w:unhideWhenUsed="0"/>
-    <w:lsdException w:name="Colorful List Accent 6" w:semiHidden="0" w:uiPriority="72" w:unhideWhenUsed="0"/>
-    <w:lsdException w:name="Colorful Grid Accent 6" w:semiHidden="0" w:uiPriority="73" w:unhideWhenUsed="0"/>
-    <w:lsdException w:name="Subtle Emphasis" w:semiHidden="0" w:uiPriority="19" w:unhideWhenUsed="0" w:qFormat="1"/>
-    <w:lsdException w:name="Intense Emphasis" w:semiHidden="0" w:uiPriority="21" w:unhideWhenUsed="0" w:qFormat="1"/>
-    <w:lsdException w:name="Subtle Reference" w:semiHidden="0" w:uiPriority="31" w:unhideWhenUsed="0" w:qFormat="1"/>
-    <w:lsdException w:name="Intense Reference" w:semiHidden="0" w:uiPriority="32" w:unhideWhenUsed="0" w:qFormat="1"/>
-    <w:lsdException w:name="Book Title" w:semiHidden="0" w:uiPriority="33" w:unhideWhenUsed="0" w:qFormat="1"/>
-    <w:lsdException w:name="Bibliography" w:uiPriority="37"/>
-    <w:lsdException w:name="TOC Heading" w:uiPriority="39" w:qFormat="1"/>
+  <w:latentStyles w:defLockedState="0" w:defUIPriority="99" w:defSemiHidden="0" w:defUnhideWhenUsed="0" w:defQFormat="0" w:count="371">
+    <w:lsdException w:name="Normal" w:uiPriority="0" w:qFormat="1"/>
+    <w:lsdException w:name="heading 1" w:uiPriority="9" w:qFormat="1"/>
+    <w:lsdException w:name="heading 2" w:semiHidden="1" w:uiPriority="9" w:unhideWhenUsed="1" w:qFormat="1"/>
+    <w:lsdException w:name="heading 3" w:semiHidden="1" w:uiPriority="9" w:unhideWhenUsed="1" w:qFormat="1"/>
+    <w:lsdException w:name="heading 4" w:semiHidden="1" w:uiPriority="9" w:unhideWhenUsed="1" w:qFormat="1"/>
+    <w:lsdException w:name="heading 5" w:semiHidden="1" w:uiPriority="9" w:unhideWhenUsed="1" w:qFormat="1"/>
+    <w:lsdException w:name="heading 6" w:semiHidden="1" w:uiPriority="9" w:unhideWhenUsed="1" w:qFormat="1"/>
+    <w:lsdException w:name="heading 7" w:semiHidden="1" w:uiPriority="9" w:unhideWhenUsed="1" w:qFormat="1"/>
+    <w:lsdException w:name="heading 8" w:semiHidden="1" w:uiPriority="9" w:unhideWhenUsed="1" w:qFormat="1"/>
+    <w:lsdException w:name="heading 9" w:semiHidden="1" w:uiPriority="9" w:unhideWhenUsed="1" w:qFormat="1"/>
+    <w:lsdException w:name="index 1" w:semiHidden="1" w:unhideWhenUsed="1"/>
+    <w:lsdException w:name="index 2" w:semiHidden="1" w:unhideWhenUsed="1"/>
+    <w:lsdException w:name="index 3" w:semiHidden="1" w:unhideWhenUsed="1"/>
+    <w:lsdException w:name="index 4" w:semiHidden="1" w:unhideWhenUsed="1"/>
+    <w:lsdException w:name="index 5" w:semiHidden="1" w:unhideWhenUsed="1"/>
+    <w:lsdException w:name="index 6" w:semiHidden="1" w:unhideWhenUsed="1"/>
+    <w:lsdException w:name="index 7" w:semiHidden="1" w:unhideWhenUsed="1"/>
+    <w:lsdException w:name="index 8" w:semiHidden="1" w:unhideWhenUsed="1"/>
+    <w:lsdException w:name="index 9" w:semiHidden="1" w:unhideWhenUsed="1"/>
+    <w:lsdException w:name="toc 1" w:semiHidden="1" w:uiPriority="39" w:unhideWhenUsed="1"/>
+    <w:lsdException w:name="toc 2" w:semiHidden="1" w:uiPriority="39" w:unhideWhenUsed="1"/>
+    <w:lsdException w:name="toc 3" w:semiHidden="1" w:uiPriority="39" w:unhideWhenUsed="1"/>
+    <w:lsdException w:name="toc 4" w:semiHidden="1" w:uiPriority="39" w:unhideWhenUsed="1"/>
+    <w:lsdException w:name="toc 5" w:semiHidden="1" w:uiPriority="39" w:unhideWhenUsed="1"/>
+    <w:lsdException w:name="toc 6" w:semiHidden="1" w:uiPriority="39" w:unhideWhenUsed="1"/>
+    <w:lsdException w:name="toc 7" w:semiHidden="1" w:uiPriority="39" w:unhideWhenUsed="1"/>
+    <w:lsdException w:name="toc 8" w:semiHidden="1" w:uiPriority="39" w:unhideWhenUsed="1"/>
+    <w:lsdException w:name="toc 9" w:semiHidden="1" w:uiPriority="39" w:unhideWhenUsed="1"/>
+    <w:lsdException w:name="Normal Indent" w:semiHidden="1" w:unhideWhenUsed="1"/>
+    <w:lsdException w:name="footnote text" w:semiHidden="1" w:unhideWhenUsed="1"/>
+    <w:lsdException w:name="annotation text" w:semiHidden="1" w:unhideWhenUsed="1"/>
+    <w:lsdException w:name="header" w:semiHidden="1" w:unhideWhenUsed="1"/>
+    <w:lsdException w:name="footer" w:semiHidden="1" w:unhideWhenUsed="1"/>
+    <w:lsdException w:name="index heading" w:semiHidden="1" w:unhideWhenUsed="1"/>
+    <w:lsdException w:name="caption" w:semiHidden="1" w:uiPriority="35" w:unhideWhenUsed="1" w:qFormat="1"/>
+    <w:lsdException w:name="table of figures" w:semiHidden="1" w:unhideWhenUsed="1"/>
+    <w:lsdException w:name="envelope address" w:semiHidden="1" w:unhideWhenUsed="1"/>
+    <w:lsdException w:name="envelope return" w:semiHidden="1" w:unhideWhenUsed="1"/>
+    <w:lsdException w:name="footnote reference" w:semiHidden="1" w:unhideWhenUsed="1"/>
+    <w:lsdException w:name="annotation reference" w:semiHidden="1" w:unhideWhenUsed="1"/>
+    <w:lsdException w:name="line number" w:semiHidden="1" w:unhideWhenUsed="1"/>
+    <w:lsdException w:name="page number" w:semiHidden="1" w:unhideWhenUsed="1"/>
+    <w:lsdException w:name="endnote reference" w:semiHidden="1" w:unhideWhenUsed="1"/>
+    <w:lsdException w:name="endnote text" w:semiHidden="1" w:unhideWhenUsed="1"/>
+    <w:lsdException w:name="table of authorities" w:semiHidden="1" w:unhideWhenUsed="1"/>
+    <w:lsdException w:name="macro" w:semiHidden="1" w:unhideWhenUsed="1"/>
+    <w:lsdException w:name="toa heading" w:semiHidden="1" w:unhideWhenUsed="1"/>
+    <w:lsdException w:name="List" w:semiHidden="1" w:unhideWhenUsed="1"/>
+    <w:lsdException w:name="List Bullet" w:semiHidden="1" w:unhideWhenUsed="1"/>
+    <w:lsdException w:name="List Number" w:semiHidden="1" w:unhideWhenUsed="1"/>
+    <w:lsdException w:name="List 2" w:semiHidden="1" w:unhideWhenUsed="1"/>
+    <w:lsdException w:name="List 3" w:semiHidden="1" w:unhideWhenUsed="1"/>
+    <w:lsdException w:name="List 4" w:semiHidden="1" w:unhideWhenUsed="1"/>
+    <w:lsdException w:name="List 5" w:semiHidden="1" w:unhideWhenUsed="1"/>
+    <w:lsdException w:name="List Bullet 2" w:semiHidden="1" w:unhideWhenUsed="1"/>
+    <w:lsdException w:name="List Bullet 3" w:semiHidden="1" w:unhideWhenUsed="1"/>
+    <w:lsdException w:name="List Bullet 4" w:semiHidden="1" w:unhideWhenUsed="1"/>
+    <w:lsdException w:name="List Bullet 5" w:semiHidden="1" w:unhideWhenUsed="1"/>
+    <w:lsdException w:name="List Number 2" w:semiHidden="1" w:unhideWhenUsed="1"/>
+    <w:lsdException w:name="List Number 3" w:semiHidden="1" w:unhideWhenUsed="1"/>
+    <w:lsdException w:name="List Number 4" w:semiHidden="1" w:unhideWhenUsed="1"/>
+    <w:lsdException w:name="List Number 5" w:semiHidden="1" w:unhideWhenUsed="1"/>
+    <w:lsdException w:name="Title" w:uiPriority="10" w:qFormat="1"/>
+    <w:lsdException w:name="Closing" w:semiHidden="1" w:unhideWhenUsed="1"/>
+    <w:lsdException w:name="Signature" w:semiHidden="1" w:unhideWhenUsed="1"/>
+    <w:lsdException w:name="Default Paragraph Font" w:semiHidden="1" w:uiPriority="1" w:unhideWhenUsed="1"/>
+    <w:lsdException w:name="Body Text" w:semiHidden="1" w:unhideWhenUsed="1"/>
+    <w:lsdException w:name="Body Text Indent" w:semiHidden="1" w:unhideWhenUsed="1"/>
+    <w:lsdException w:name="List Continue" w:semiHidden="1" w:unhideWhenUsed="1"/>
+    <w:lsdException w:name="List Continue 2" w:semiHidden="1" w:unhideWhenUsed="1"/>
+    <w:lsdException w:name="List Continue 3" w:semiHidden="1" w:unhideWhenUsed="1"/>
+    <w:lsdException w:name="List Continue 4" w:semiHidden="1" w:unhideWhenUsed="1"/>
+    <w:lsdException w:name="List Continue 5" w:semiHidden="1" w:unhideWhenUsed="1"/>
+    <w:lsdException w:name="Message Header" w:semiHidden="1" w:unhideWhenUsed="1"/>
+    <w:lsdException w:name="Subtitle" w:uiPriority="11" w:qFormat="1"/>
+    <w:lsdException w:name="Salutation" w:semiHidden="1" w:unhideWhenUsed="1"/>
+    <w:lsdException w:name="Date" w:semiHidden="1" w:unhideWhenUsed="1"/>
+    <w:lsdException w:name="Body Text First Indent" w:semiHidden="1" w:unhideWhenUsed="1"/>
+    <w:lsdException w:name="Body Text First Indent 2" w:semiHidden="1" w:unhideWhenUsed="1"/>
+    <w:lsdException w:name="Note Heading" w:semiHidden="1" w:unhideWhenUsed="1"/>
+    <w:lsdException w:name="Body Text 2" w:semiHidden="1" w:unhideWhenUsed="1"/>
+    <w:lsdException w:name="Body Text 3" w:semiHidden="1" w:unhideWhenUsed="1"/>
+    <w:lsdException w:name="Body Text Indent 2" w:semiHidden="1" w:unhideWhenUsed="1"/>
+    <w:lsdException w:name="Body Text Indent 3" w:semiHidden="1" w:unhideWhenUsed="1"/>
+    <w:lsdException w:name="Block Text" w:semiHidden="1" w:unhideWhenUsed="1"/>
+    <w:lsdException w:name="Hyperlink" w:semiHidden="1" w:unhideWhenUsed="1"/>
+    <w:lsdException w:name="FollowedHyperlink" w:semiHidden="1" w:unhideWhenUsed="1"/>
+    <w:lsdException w:name="Strong" w:uiPriority="22" w:qFormat="1"/>
+    <w:lsdException w:name="Emphasis" w:uiPriority="20" w:qFormat="1"/>
+    <w:lsdException w:name="Document Map" w:semiHidden="1" w:unhideWhenUsed="1"/>
+    <w:lsdException w:name="Plain Text" w:semiHidden="1" w:unhideWhenUsed="1"/>
+    <w:lsdException w:name="E-mail Signature" w:semiHidden="1" w:unhideWhenUsed="1"/>
+    <w:lsdException w:name="HTML Top of Form" w:semiHidden="1" w:unhideWhenUsed="1"/>
+    <w:lsdException w:name="HTML Bottom of Form" w:semiHidden="1" w:unhideWhenUsed="1"/>
+    <w:lsdException w:name="Normal (Web)" w:semiHidden="1" w:unhideWhenUsed="1"/>
+    <w:lsdException w:name="HTML Acronym" w:semiHidden="1" w:unhideWhenUsed="1"/>
+    <w:lsdException w:name="HTML Address" w:semiHidden="1" w:unhideWhenUsed="1"/>
+    <w:lsdException w:name="HTML Cite" w:semiHidden="1" w:unhideWhenUsed="1"/>
+    <w:lsdException w:name="HTML Code" w:semiHidden="1" w:unhideWhenUsed="1"/>
+    <w:lsdException w:name="HTML Definition" w:semiHidden="1" w:unhideWhenUsed="1"/>
+    <w:lsdException w:name="HTML Keyboard" w:semiHidden="1" w:unhideWhenUsed="1"/>
+    <w:lsdException w:name="HTML Preformatted" w:semiHidden="1" w:unhideWhenUsed="1"/>
+    <w:lsdException w:name="HTML Sample" w:semiHidden="1" w:unhideWhenUsed="1"/>
+    <w:lsdException w:name="HTML Typewriter" w:semiHidden="1" w:unhideWhenUsed="1"/>
+    <w:lsdException w:name="HTML Variable" w:semiHidden="1" w:unhideWhenUsed="1"/>
+    <w:lsdException w:name="Normal Table" w:semiHidden="1" w:unhideWhenUsed="1"/>
+    <w:lsdException w:name="annotation subject" w:semiHidden="1" w:unhideWhenUsed="1"/>
+    <w:lsdException w:name="No List" w:semiHidden="1" w:unhideWhenUsed="1"/>
+    <w:lsdException w:name="Outline List 1" w:semiHidden="1" w:unhideWhenUsed="1"/>
+    <w:lsdException w:name="Outline List 2" w:semiHidden="1" w:unhideWhenUsed="1"/>
+    <w:lsdException w:name="Outline List 3" w:semiHidden="1" w:unhideWhenUsed="1"/>
+    <w:lsdException w:name="Table Simple 1" w:semiHidden="1" w:unhideWhenUsed="1"/>
+    <w:lsdException w:name="Table Simple 2" w:semiHidden="1" w:unhideWhenUsed="1"/>
+    <w:lsdException w:name="Table Simple 3" w:semiHidden="1" w:unhideWhenUsed="1"/>
+    <w:lsdException w:name="Table Classic 1" w:semiHidden="1" w:unhideWhenUsed="1"/>
+    <w:lsdException w:name="Table Classic 2" w:semiHidden="1" w:unhideWhenUsed="1"/>
+    <w:lsdException w:name="Table Classic 3" w:semiHidden="1" w:unhideWhenUsed="1"/>
+    <w:lsdException w:name="Table Classic 4" w:semiHidden="1" w:unhideWhenUsed="1"/>
+    <w:lsdException w:name="Table Colorful 1" w:semiHidden="1" w:unhideWhenUsed="1"/>
+    <w:lsdException w:name="Table Colorful 2" w:semiHidden="1" w:unhideWhenUsed="1"/>
+    <w:lsdException w:name="Table Colorful 3" w:semiHidden="1" w:unhideWhenUsed="1"/>
+    <w:lsdException w:name="Table Columns 1" w:semiHidden="1" w:unhideWhenUsed="1"/>
+    <w:lsdException w:name="Table Columns 2" w:semiHidden="1" w:unhideWhenUsed="1"/>
+    <w:lsdException w:name="Table Columns 3" w:semiHidden="1" w:unhideWhenUsed="1"/>
+    <w:lsdException w:name="Table Columns 4" w:semiHidden="1" w:unhideWhenUsed="1"/>
+    <w:lsdException w:name="Table Columns 5" w:semiHidden="1" w:unhideWhenUsed="1"/>
+    <w:lsdException w:name="Table Grid 1" w:semiHidden="1" w:unhideWhenUsed="1"/>
+    <w:lsdException w:name="Table Grid 2" w:semiHidden="1" w:unhideWhenUsed="1"/>
+    <w:lsdException w:name="Table Grid 3" w:semiHidden="1" w:unhideWhenUsed="1"/>
+    <w:lsdException w:name="Table Grid 4" w:semiHidden="1" w:unhideWhenUsed="1"/>
+    <w:lsdException w:name="Table Grid 5" w:semiHidden="1" w:unhideWhenUsed="1"/>
+    <w:lsdException w:name="Table Grid 6" w:semiHidden="1" w:unhideWhenUsed="1"/>
+    <w:lsdException w:name="Table Grid 7" w:semiHidden="1" w:unhideWhenUsed="1"/>
+    <w:lsdException w:name="Table Grid 8" w:semiHidden="1" w:unhideWhenUsed="1"/>
+    <w:lsdException w:name="Table List 1" w:semiHidden="1" w:unhideWhenUsed="1"/>
+    <w:lsdException w:name="Table List 2" w:semiHidden="1" w:unhideWhenUsed="1"/>
+    <w:lsdException w:name="Table List 3" w:semiHidden="1" w:unhideWhenUsed="1"/>
+    <w:lsdException w:name="Table List 4" w:semiHidden="1" w:unhideWhenUsed="1"/>
+    <w:lsdException w:name="Table List 5" w:semiHidden="1" w:unhideWhenUsed="1"/>
+    <w:lsdException w:name="Table List 6" w:semiHidden="1" w:unhideWhenUsed="1"/>
+    <w:lsdException w:name="Table List 7" w:semiHidden="1" w:unhideWhenUsed="1"/>
+    <w:lsdException w:name="Table List 8" w:semiHidden="1" w:unhideWhenUsed="1"/>
+    <w:lsdException w:name="Table 3D effects 1" w:semiHidden="1" w:unhideWhenUsed="1"/>
+    <w:lsdException w:name="Table 3D effects 2" w:semiHidden="1" w:unhideWhenUsed="1"/>
+    <w:lsdException w:name="Table 3D effects 3" w:semiHidden="1" w:unhideWhenUsed="1"/>
+    <w:lsdException w:name="Table Contemporary" w:semiHidden="1" w:unhideWhenUsed="1"/>
+    <w:lsdException w:name="Table Elegant" w:semiHidden="1" w:unhideWhenUsed="1"/>
+    <w:lsdException w:name="Table Professional" w:semiHidden="1" w:unhideWhenUsed="1"/>
+    <w:lsdException w:name="Table Subtle 1" w:semiHidden="1" w:unhideWhenUsed="1"/>
+    <w:lsdException w:name="Table Subtle 2" w:semiHidden="1" w:unhideWhenUsed="1"/>
+    <w:lsdException w:name="Table Web 1" w:semiHidden="1" w:unhideWhenUsed="1"/>
+    <w:lsdException w:name="Table Web 2" w:semiHidden="1" w:unhideWhenUsed="1"/>
+    <w:lsdException w:name="Table Web 3" w:semiHidden="1" w:unhideWhenUsed="1"/>
+    <w:lsdException w:name="Balloon Text" w:semiHidden="1" w:unhideWhenUsed="1"/>
+    <w:lsdException w:name="Table Grid" w:uiPriority="59"/>
+    <w:lsdException w:name="Table Theme" w:semiHidden="1" w:unhideWhenUsed="1"/>
+    <w:lsdException w:name="Placeholder Text" w:semiHidden="1"/>
+    <w:lsdException w:name="No Spacing" w:uiPriority="1" w:qFormat="1"/>
+    <w:lsdException w:name="Light Shading" w:uiPriority="60"/>
+    <w:lsdException w:name="Light List" w:uiPriority="61"/>
+    <w:lsdException w:name="Light Grid" w:uiPriority="62"/>
+    <w:lsdException w:name="Medium Shading 1" w:uiPriority="63"/>
+    <w:lsdException w:name="Medium Shading 2" w:uiPriority="64"/>
+    <w:lsdException w:name="Medium List 1" w:uiPriority="65"/>
+    <w:lsdException w:name="Medium List 2" w:uiPriority="66"/>
+    <w:lsdException w:name="Medium Grid 1" w:uiPriority="67"/>
+    <w:lsdException w:name="Medium Grid 2" w:uiPriority="68"/>
+    <w:lsdException w:name="Medium Grid 3" w:uiPriority="69"/>
+    <w:lsdException w:name="Dark List" w:uiPriority="70"/>
+    <w:lsdException w:name="Colorful Shading" w:uiPriority="71"/>
+    <w:lsdException w:name="Colorful List" w:uiPriority="72"/>
+    <w:lsdException w:name="Colorful Grid" w:uiPriority="73"/>
+    <w:lsdException w:name="Light Shading Accent 1" w:uiPriority="60"/>
+    <w:lsdException w:name="Light List Accent 1" w:uiPriority="61"/>
+    <w:lsdException w:name="Light Grid Accent 1" w:uiPriority="62"/>
+    <w:lsdException w:name="Medium Shading 1 Accent 1" w:uiPriority="63"/>
+    <w:lsdException w:name="Medium Shading 2 Accent 1" w:uiPriority="64"/>
+    <w:lsdException w:name="Medium List 1 Accent 1" w:uiPriority="65"/>
+    <w:lsdException w:name="Revision" w:semiHidden="1"/>
+    <w:lsdException w:name="List Paragraph" w:uiPriority="34" w:qFormat="1"/>
+    <w:lsdException w:name="Quote" w:uiPriority="29" w:qFormat="1"/>
+    <w:lsdException w:name="Intense Quote" w:uiPriority="30" w:qFormat="1"/>
+    <w:lsdException w:name="Medium List 2 Accent 1" w:uiPriority="66"/>
+    <w:lsdException w:name="Medium Grid 1 Accent 1" w:uiPriority="67"/>
+    <w:lsdException w:name="Medium Grid 2 Accent 1" w:uiPriority="68"/>
+    <w:lsdException w:name="Medium Grid 3 Accent 1" w:uiPriority="69"/>
+    <w:lsdException w:name="Dark List Accent 1" w:uiPriority="70"/>
+    <w:lsdException w:name="Colorful Shading Accent 1" w:uiPriority="71"/>
+    <w:lsdException w:name="Colorful List Accent 1" w:uiPriority="72"/>
+    <w:lsdException w:name="Colorful Grid Accent 1" w:uiPriority="73"/>
+    <w:lsdException w:name="Light Shading Accent 2" w:uiPriority="60"/>
+    <w:lsdException w:name="Light List Accent 2" w:uiPriority="61"/>
+    <w:lsdException w:name="Light Grid Accent 2" w:uiPriority="62"/>
+    <w:lsdException w:name="Medium Shading 1 Accent 2" w:uiPriority="63"/>
+    <w:lsdException w:name="Medium Shading 2 Accent 2" w:uiPriority="64"/>
+    <w:lsdException w:name="Medium List 1 Accent 2" w:uiPriority="65"/>
+    <w:lsdException w:name="Medium List 2 Accent 2" w:uiPriority="66"/>
+    <w:lsdException w:name="Medium Grid 1 Accent 2" w:uiPriority="67"/>
+    <w:lsdException w:name="Medium Grid 2 Accent 2" w:uiPriority="68"/>
+    <w:lsdException w:name="Medium Grid 3 Accent 2" w:uiPriority="69"/>
+    <w:lsdException w:name="Dark List Accent 2" w:uiPriority="70"/>
+    <w:lsdException w:name="Colorful Shading Accent 2" w:uiPriority="71"/>
+    <w:lsdException w:name="Colorful List Accent 2" w:uiPriority="72"/>
+    <w:lsdException w:name="Colorful Grid Accent 2" w:uiPriority="73"/>
+    <w:lsdException w:name="Light Shading Accent 3" w:uiPriority="60"/>
+    <w:lsdException w:name="Light List Accent 3" w:uiPriority="61"/>
+    <w:lsdException w:name="Light Grid Accent 3" w:uiPriority="62"/>
+    <w:lsdException w:name="Medium Shading 1 Accent 3" w:uiPriority="63"/>
+    <w:lsdException w:name="Medium Shading 2 Accent 3" w:uiPriority="64"/>
+    <w:lsdException w:name="Medium List 1 Accent 3" w:uiPriority="65"/>
+    <w:lsdException w:name="Medium List 2 Accent 3" w:uiPriority="66"/>
+    <w:lsdException w:name="Medium Grid 1 Accent 3" w:uiPriority="67"/>
+    <w:lsdException w:name="Medium Grid 2 Accent 3" w:uiPriority="68"/>
+    <w:lsdException w:name="Medium Grid 3 Accent 3" w:uiPriority="69"/>
+    <w:lsdException w:name="Dark List Accent 3" w:uiPriority="70"/>
+    <w:lsdException w:name="Colorful Shading Accent 3" w:uiPriority="71"/>
+    <w:lsdException w:name="Colorful List Accent 3" w:uiPriority="72"/>
+    <w:lsdException w:name="Colorful Grid Accent 3" w:uiPriority="73"/>
+    <w:lsdException w:name="Light Shading Accent 4" w:uiPriority="60"/>
+    <w:lsdException w:name="Light List Accent 4" w:uiPriority="61"/>
+    <w:lsdException w:name="Light Grid Accent 4" w:uiPriority="62"/>
+    <w:lsdException w:name="Medium Shading 1 Accent 4" w:uiPriority="63"/>
+    <w:lsdException w:name="Medium Shading 2 Accent 4" w:uiPriority="64"/>
+    <w:lsdException w:name="Medium List 1 Accent 4" w:uiPriority="65"/>
+    <w:lsdException w:name="Medium List 2 Accent 4" w:uiPriority="66"/>
+    <w:lsdException w:name="Medium Grid 1 Accent 4" w:uiPriority="67"/>
+    <w:lsdException w:name="Medium Grid 2 Accent 4" w:uiPriority="68"/>
+    <w:lsdException w:name="Medium Grid 3 Accent 4" w:uiPriority="69"/>
+    <w:lsdException w:name="Dark List Accent 4" w:uiPriority="70"/>
+    <w:lsdException w:name="Colorful Shading Accent 4" w:uiPriority="71"/>
+    <w:lsdException w:name="Colorful List Accent 4" w:uiPriority="72"/>
+    <w:lsdException w:name="Colorful Grid Accent 4" w:uiPriority="73"/>
+    <w:lsdException w:name="Light Shading Accent 5" w:uiPriority="60"/>
+    <w:lsdException w:name="Light List Accent 5" w:uiPriority="61"/>
+    <w:lsdException w:name="Light Grid Accent 5" w:uiPriority="62"/>
+    <w:lsdException w:name="Medium Shading 1 Accent 5" w:uiPriority="63"/>
+    <w:lsdException w:name="Medium Shading 2 Accent 5" w:uiPriority="64"/>
+    <w:lsdException w:name="Medium List 1 Accent 5" w:uiPriority="65"/>
+    <w:lsdException w:name="Medium List 2 Accent 5" w:uiPriority="66"/>
+    <w:lsdException w:name="Medium Grid 1 Accent 5" w:uiPriority="67"/>
+    <w:lsdException w:name="Medium Grid 2 Accent 5" w:uiPriority="68"/>
+    <w:lsdException w:name="Medium Grid 3 Accent 5" w:uiPriority="69"/>
+    <w:lsdException w:name="Dark List Accent 5" w:uiPriority="70"/>
+    <w:lsdException w:name="Colorful Shading Accent 5" w:uiPriority="71"/>
+    <w:lsdException w:name="Colorful List Accent 5" w:uiPriority="72"/>
+    <w:lsdException w:name="Colorful Grid Accent 5" w:uiPriority="73"/>
+    <w:lsdException w:name="Light Shading Accent 6" w:uiPriority="60"/>
+    <w:lsdException w:name="Light List Accent 6" w:uiPriority="61"/>
+    <w:lsdException w:name="Light Grid Accent 6" w:uiPriority="62"/>
+    <w:lsdException w:name="Medium Shading 1 Accent 6" w:uiPriority="63"/>
+    <w:lsdException w:name="Medium Shading 2 Accent 6" w:uiPriority="64"/>
+    <w:lsdException w:name="Medium List 1 Accent 6" w:uiPriority="65"/>
+    <w:lsdException w:name="Medium List 2 Accent 6" w:uiPriority="66"/>
+    <w:lsdException w:name="Medium Grid 1 Accent 6" w:uiPriority="67"/>
+    <w:lsdException w:name="Medium Grid 2 Accent 6" w:uiPriority="68"/>
+    <w:lsdException w:name="Medium Grid 3 Accent 6" w:uiPriority="69"/>
+    <w:lsdException w:name="Dark List Accent 6" w:uiPriority="70"/>
+    <w:lsdException w:name="Colorful Shading Accent 6" w:uiPriority="71"/>
+    <w:lsdException w:name="Colorful List Accent 6" w:uiPriority="72"/>
+    <w:lsdException w:name="Colorful Grid Accent 6" w:uiPriority="73"/>
+    <w:lsdException w:name="Subtle Emphasis" w:uiPriority="19" w:qFormat="1"/>
+    <w:lsdException w:name="Intense Emphasis" w:uiPriority="21" w:qFormat="1"/>
+    <w:lsdException w:name="Subtle Reference" w:uiPriority="31" w:qFormat="1"/>
+    <w:lsdException w:name="Intense Reference" w:uiPriority="32" w:qFormat="1"/>
+    <w:lsdException w:name="Book Title" w:uiPriority="33" w:qFormat="1"/>
+    <w:lsdException w:name="Bibliography" w:semiHidden="1" w:uiPriority="37" w:unhideWhenUsed="1"/>
+    <w:lsdException w:name="TOC Heading" w:semiHidden="1" w:uiPriority="39" w:unhideWhenUsed="1" w:qFormat="1"/>
+    <w:lsdException w:name="Plain Table 1" w:uiPriority="41"/>
+    <w:lsdException w:name="Plain Table 2" w:uiPriority="42"/>
+    <w:lsdException w:name="Plain Table 3" w:uiPriority="43"/>
+    <w:lsdException w:name="Plain Table 4" w:uiPriority="44"/>
+    <w:lsdException w:name="Plain Table 5" w:uiPriority="45"/>
+    <w:lsdException w:name="Grid Table Light" w:uiPriority="40"/>
+    <w:lsdException w:name="Grid Table 1 Light" w:uiPriority="46"/>
+    <w:lsdException w:name="Grid Table 2" w:uiPriority="47"/>
+    <w:lsdException w:name="Grid Table 3" w:uiPriority="48"/>
+    <w:lsdException w:name="Grid Table 4" w:uiPriority="49"/>
+    <w:lsdException w:name="Grid Table 5 Dark" w:uiPriority="50"/>
+    <w:lsdException w:name="Grid Table 6 Colorful" w:uiPriority="51"/>
+    <w:lsdException w:name="Grid Table 7 Colorful" w:uiPriority="52"/>
+    <w:lsdException w:name="Grid Table 1 Light Accent 1" w:uiPriority="46"/>
+    <w:lsdException w:name="Grid Table 2 Accent 1" w:uiPriority="47"/>
+    <w:lsdException w:name="Grid Table 3 Accent 1" w:uiPriority="48"/>
+    <w:lsdException w:name="Grid Table 4 Accent 1" w:uiPriority="49"/>
+    <w:lsdException w:name="Grid Table 5 Dark Accent 1" w:uiPriority="50"/>
+    <w:lsdException w:name="Grid Table 6 Colorful Accent 1" w:uiPriority="51"/>
+    <w:lsdException w:name="Grid Table 7 Colorful Accent 1" w:uiPriority="52"/>
+    <w:lsdException w:name="Grid Table 1 Light Accent 2" w:uiPriority="46"/>
+    <w:lsdException w:name="Grid Table 2 Accent 2" w:uiPriority="47"/>
+    <w:lsdException w:name="Grid Table 3 Accent 2" w:uiPriority="48"/>
+    <w:lsdException w:name="Grid Table 4 Accent 2" w:uiPriority="49"/>
+    <w:lsdException w:name="Grid Table 5 Dark Accent 2" w:uiPriority="50"/>
+    <w:lsdException w:name="Grid Table 6 Colorful Accent 2" w:uiPriority="51"/>
+    <w:lsdException w:name="Grid Table 7 Colorful Accent 2" w:uiPriority="52"/>
+    <w:lsdException w:name="Grid Table 1 Light Accent 3" w:uiPriority="46"/>
+    <w:lsdException w:name="Grid Table 2 Accent 3" w:uiPriority="47"/>
+    <w:lsdException w:name="Grid Table 3 Accent 3" w:uiPriority="48"/>
+    <w:lsdException w:name="Grid Table 4 Accent 3" w:uiPriority="49"/>
+    <w:lsdException w:name="Grid Table 5 Dark Accent 3" w:uiPriority="50"/>
+    <w:lsdException w:name="Grid Table 6 Colorful Accent 3" w:uiPriority="51"/>
+    <w:lsdException w:name="Grid Table 7 Colorful Accent 3" w:uiPriority="52"/>
+    <w:lsdException w:name="Grid Table 1 Light Accent 4" w:uiPriority="46"/>
+    <w:lsdException w:name="Grid Table 2 Accent 4" w:uiPriority="47"/>
+    <w:lsdException w:name="Grid Table 3 Accent 4" w:uiPriority="48"/>
+    <w:lsdException w:name="Grid Table 4 Accent 4" w:uiPriority="49"/>
+    <w:lsdException w:name="Grid Table 5 Dark Accent 4" w:uiPriority="50"/>
+    <w:lsdException w:name="Grid Table 6 Colorful Accent 4" w:uiPriority="51"/>
+    <w:lsdException w:name="Grid Table 7 Colorful Accent 4" w:uiPriority="52"/>
+    <w:lsdException w:name="Grid Table 1 Light Accent 5" w:uiPriority="46"/>
+    <w:lsdException w:name="Grid Table 2 Accent 5" w:uiPriority="47"/>
+    <w:lsdException w:name="Grid Table 3 Accent 5" w:uiPriority="48"/>
+    <w:lsdException w:name="Grid Table 4 Accent 5" w:uiPriority="49"/>
+    <w:lsdException w:name="Grid Table 5 Dark Accent 5" w:uiPriority="50"/>
+    <w:lsdException w:name="Grid Table 6 Colorful Accent 5" w:uiPriority="51"/>
+    <w:lsdException w:name="Grid Table 7 Colorful Accent 5" w:uiPriority="52"/>
+    <w:lsdException w:name="Grid Table 1 Light Accent 6" w:uiPriority="46"/>
+    <w:lsdException w:name="Grid Table 2 Accent 6" w:uiPriority="47"/>
+    <w:lsdException w:name="Grid Table 3 Accent 6" w:uiPriority="48"/>
+    <w:lsdException w:name="Grid Table 4 Accent 6" w:uiPriority="49"/>
+    <w:lsdException w:name="Grid Table 5 Dark Accent 6" w:uiPriority="50"/>
+    <w:lsdException w:name="Grid Table 6 Colorful Accent 6" w:uiPriority="51"/>
+    <w:lsdException w:name="Grid Table 7 Colorful Accent 6" w:uiPriority="52"/>
+    <w:lsdException w:name="List Table 1 Light" w:uiPriority="46"/>
+    <w:lsdException w:name="List Table 2" w:uiPriority="47"/>
+    <w:lsdException w:name="List Table 3" w:uiPriority="48"/>
+    <w:lsdException w:name="List Table 4" w:uiPriority="49"/>
+    <w:lsdException w:name="List Table 5 Dark" w:uiPriority="50"/>
+    <w:lsdException w:name="List Table 6 Colorful" w:uiPriority="51"/>
+    <w:lsdException w:name="List Table 7 Colorful" w:uiPriority="52"/>
+    <w:lsdException w:name="List Table 1 Light Accent 1" w:uiPriority="46"/>
+    <w:lsdException w:name="List Table 2 Accent 1" w:uiPriority="47"/>
+    <w:lsdException w:name="List Table 3 Accent 1" w:uiPriority="48"/>
+    <w:lsdException w:name="List Table 4 Accent 1" w:uiPriority="49"/>
+    <w:lsdException w:name="List Table 5 Dark Accent 1" w:uiPriority="50"/>
+    <w:lsdException w:name="List Table 6 Colorful Accent 1" w:uiPriority="51"/>
+    <w:lsdException w:name="List Table 7 Colorful Accent 1" w:uiPriority="52"/>
+    <w:lsdException w:name="List Table 1 Light Accent 2" w:uiPriority="46"/>
+    <w:lsdException w:name="List Table 2 Accent 2" w:uiPriority="47"/>
+    <w:lsdException w:name="List Table 3 Accent 2" w:uiPriority="48"/>
+    <w:lsdException w:name="List Table 4 Accent 2" w:uiPriority="49"/>
+    <w:lsdException w:name="List Table 5 Dark Accent 2" w:uiPriority="50"/>
+    <w:lsdException w:name="List Table 6 Colorful Accent 2" w:uiPriority="51"/>
+    <w:lsdException w:name="List Table 7 Colorful Accent 2" w:uiPriority="52"/>
+    <w:lsdException w:name="List Table 1 Light Accent 3" w:uiPriority="46"/>
+    <w:lsdException w:name="List Table 2 Accent 3" w:uiPriority="47"/>
+    <w:lsdException w:name="List Table 3 Accent 3" w:uiPriority="48"/>
+    <w:lsdException w:name="List Table 4 Accent 3" w:uiPriority="49"/>
+    <w:lsdException w:name="List Table 5 Dark Accent 3" w:uiPriority="50"/>
+    <w:lsdException w:name="List Table 6 Colorful Accent 3" w:uiPriority="51"/>
+    <w:lsdException w:name="List Table 7 Colorful Accent 3" w:uiPriority="52"/>
+    <w:lsdException w:name="List Table 1 Light Accent 4" w:uiPriority="46"/>
+    <w:lsdException w:name="List Table 2 Accent 4" w:uiPriority="47"/>
+    <w:lsdException w:name="List Table 3 Accent 4" w:uiPriority="48"/>
+    <w:lsdException w:name="List Table 4 Accent 4" w:uiPriority="49"/>
+    <w:lsdException w:name="List Table 5 Dark Accent 4" w:uiPriority="50"/>
+    <w:lsdException w:name="List Table 6 Colorful Accent 4" w:uiPriority="51"/>
+    <w:lsdException w:name="List Table 7 Colorful Accent 4" w:uiPriority="52"/>
+    <w:lsdException w:name="List Table 1 Light Accent 5" w:uiPriority="46"/>
+    <w:lsdException w:name="List Table 2 Accent 5" w:uiPriority="47"/>
+    <w:lsdException w:name="List Table 3 Accent 5" w:uiPriority="48"/>
+    <w:lsdException w:name="List Table 4 Accent 5" w:uiPriority="49"/>
+    <w:lsdException w:name="List Table 5 Dark Accent 5" w:uiPriority="50"/>
+    <w:lsdException w:name="List Table 6 Colorful Accent 5" w:uiPriority="51"/>
+    <w:lsdException w:name="List Table 7 Colorful Accent 5" w:uiPriority="52"/>
+    <w:lsdException w:name="List Table 1 Light Accent 6" w:uiPriority="46"/>
+    <w:lsdException w:name="List Table 2 Accent 6" w:uiPriority="47"/>
+    <w:lsdException w:name="List Table 3 Accent 6" w:uiPriority="48"/>
+    <w:lsdException w:name="List Table 4 Accent 6" w:uiPriority="49"/>
+    <w:lsdException w:name="List Table 5 Dark Accent 6" w:uiPriority="50"/>
+    <w:lsdException w:name="List Table 6 Colorful Accent 6" w:uiPriority="51"/>
+    <w:lsdException w:name="List Table 7 Colorful Accent 6" w:uiPriority="52"/>
   </w:latentStyles>
   <w:style w:type="paragraph" w:default="1" w:styleId="Normal">
     <w:name w:val="Normal"/>
@@ -4022,247 +4241,7 @@
   <w:style w:type="character" w:default="1" w:styleId="DefaultParagraphFont">
     <w:name w:val="Default Paragraph Font"/>
     <w:uiPriority w:val="1"/>
-    <w:unhideWhenUsed/>
-  </w:style>
-  <w:style w:type="table" w:default="1" w:styleId="TableNormal">
-    <w:name w:val="Normal Table"/>
-    <w:uiPriority w:val="99"/>
     <w:semiHidden/>
-    <w:unhideWhenUsed/>
-    <w:tblPr>
-      <w:tblInd w:w="0" w:type="dxa"/>
-      <w:tblCellMar>
-        <w:top w:w="0" w:type="dxa"/>
-        <w:left w:w="108" w:type="dxa"/>
-        <w:bottom w:w="0" w:type="dxa"/>
-        <w:right w:w="108" w:type="dxa"/>
-      </w:tblCellMar>
-    </w:tblPr>
-  </w:style>
-  <w:style w:type="numbering" w:default="1" w:styleId="NoList">
-    <w:name w:val="No List"/>
-    <w:uiPriority w:val="99"/>
-    <w:semiHidden/>
-    <w:unhideWhenUsed/>
-  </w:style>
-  <w:style w:type="paragraph" w:styleId="ListParagraph">
-    <w:name w:val="List Paragraph"/>
-    <w:basedOn w:val="Normal"/>
-    <w:uiPriority w:val="34"/>
-    <w:qFormat/>
-    <w:rsid w:val="00027508"/>
-    <w:pPr>
-      <w:ind w:left="720"/>
-      <w:contextualSpacing/>
-    </w:pPr>
-  </w:style>
-  <w:style w:type="character" w:styleId="Hyperlink">
-    <w:name w:val="Hyperlink"/>
-    <w:basedOn w:val="DefaultParagraphFont"/>
-    <w:uiPriority w:val="99"/>
-    <w:unhideWhenUsed/>
-    <w:rsid w:val="00D12F74"/>
-    <w:rPr>
-      <w:color w:val="0000FF" w:themeColor="hyperlink"/>
-      <w:u w:val="single"/>
-    </w:rPr>
-  </w:style>
-  <w:style w:type="paragraph" w:styleId="BalloonText">
-    <w:name w:val="Balloon Text"/>
-    <w:basedOn w:val="Normal"/>
-    <w:link w:val="BalloonTextChar"/>
-    <w:uiPriority w:val="99"/>
-    <w:semiHidden/>
-    <w:unhideWhenUsed/>
-    <w:rsid w:val="009E06C0"/>
-    <w:pPr>
-      <w:spacing w:after="0" w:line="240" w:lineRule="auto"/>
-    </w:pPr>
-    <w:rPr>
-      <w:rFonts w:ascii="Tahoma" w:hAnsi="Tahoma" w:cs="Tahoma"/>
-      <w:sz w:val="16"/>
-      <w:szCs w:val="16"/>
-    </w:rPr>
-  </w:style>
-  <w:style w:type="character" w:customStyle="1" w:styleId="BalloonTextChar">
-    <w:name w:val="Balloon Text Char"/>
-    <w:basedOn w:val="DefaultParagraphFont"/>
-    <w:link w:val="BalloonText"/>
-    <w:uiPriority w:val="99"/>
-    <w:semiHidden/>
-    <w:rsid w:val="009E06C0"/>
-    <w:rPr>
-      <w:rFonts w:ascii="Tahoma" w:hAnsi="Tahoma" w:cs="Tahoma"/>
-      <w:sz w:val="16"/>
-      <w:szCs w:val="16"/>
-    </w:rPr>
-  </w:style>
-</w:styles>
-</file>
-
-<file path=word/stylesWithEffects.xml><?xml version="1.0" encoding="utf-8"?>
-<w:styles xmlns:wpc="http://schemas.microsoft.com/office/word/2010/wordprocessingCanvas" xmlns:mc="http://schemas.openxmlformats.org/markup-compatibility/2006" xmlns:o="urn:schemas-microsoft-com:office:office" xmlns:r="http://schemas.openxmlformats.org/officeDocument/2006/relationships" xmlns:m="http://schemas.openxmlformats.org/officeDocument/2006/math" xmlns:v="urn:schemas-microsoft-com:vml" xmlns:wp14="http://schemas.microsoft.com/office/word/2010/wordprocessingDrawing" xmlns:wp="http://schemas.openxmlformats.org/drawingml/2006/wordprocessingDrawing" xmlns:w10="urn:schemas-microsoft-com:office:word" xmlns:w="http://schemas.openxmlformats.org/wordprocessingml/2006/main" xmlns:w14="http://schemas.microsoft.com/office/word/2010/wordml" xmlns:wpg="http://schemas.microsoft.com/office/word/2010/wordprocessingGroup" xmlns:wpi="http://schemas.microsoft.com/office/word/2010/wordprocessingInk" xmlns:wne="http://schemas.microsoft.com/office/word/2006/wordml" xmlns:wps="http://schemas.microsoft.com/office/word/2010/wordprocessingShape" mc:Ignorable="w14 wp14">
-  <w:docDefaults>
-    <w:rPrDefault>
-      <w:rPr>
-        <w:rFonts w:asciiTheme="minorHAnsi" w:eastAsiaTheme="minorHAnsi" w:hAnsiTheme="minorHAnsi" w:cstheme="minorBidi"/>
-        <w:sz w:val="22"/>
-        <w:szCs w:val="22"/>
-        <w:lang w:val="en-US" w:eastAsia="en-US" w:bidi="ar-SA"/>
-      </w:rPr>
-    </w:rPrDefault>
-    <w:pPrDefault>
-      <w:pPr>
-        <w:spacing w:after="200" w:line="276" w:lineRule="auto"/>
-      </w:pPr>
-    </w:pPrDefault>
-  </w:docDefaults>
-  <w:latentStyles w:defLockedState="0" w:defUIPriority="99" w:defSemiHidden="1" w:defUnhideWhenUsed="1" w:defQFormat="0" w:count="267">
-    <w:lsdException w:name="Normal" w:semiHidden="0" w:uiPriority="0" w:unhideWhenUsed="0" w:qFormat="1"/>
-    <w:lsdException w:name="heading 1" w:semiHidden="0" w:uiPriority="9" w:unhideWhenUsed="0" w:qFormat="1"/>
-    <w:lsdException w:name="heading 2" w:uiPriority="9" w:qFormat="1"/>
-    <w:lsdException w:name="heading 3" w:uiPriority="9" w:qFormat="1"/>
-    <w:lsdException w:name="heading 4" w:uiPriority="9" w:qFormat="1"/>
-    <w:lsdException w:name="heading 5" w:uiPriority="9" w:qFormat="1"/>
-    <w:lsdException w:name="heading 6" w:uiPriority="9" w:qFormat="1"/>
-    <w:lsdException w:name="heading 7" w:uiPriority="9" w:qFormat="1"/>
-    <w:lsdException w:name="heading 8" w:uiPriority="9" w:qFormat="1"/>
-    <w:lsdException w:name="heading 9" w:uiPriority="9" w:qFormat="1"/>
-    <w:lsdException w:name="toc 1" w:uiPriority="39"/>
-    <w:lsdException w:name="toc 2" w:uiPriority="39"/>
-    <w:lsdException w:name="toc 3" w:uiPriority="39"/>
-    <w:lsdException w:name="toc 4" w:uiPriority="39"/>
-    <w:lsdException w:name="toc 5" w:uiPriority="39"/>
-    <w:lsdException w:name="toc 6" w:uiPriority="39"/>
-    <w:lsdException w:name="toc 7" w:uiPriority="39"/>
-    <w:lsdException w:name="toc 8" w:uiPriority="39"/>
-    <w:lsdException w:name="toc 9" w:uiPriority="39"/>
-    <w:lsdException w:name="caption" w:uiPriority="35" w:qFormat="1"/>
-    <w:lsdException w:name="Title" w:semiHidden="0" w:uiPriority="10" w:unhideWhenUsed="0" w:qFormat="1"/>
-    <w:lsdException w:name="Default Paragraph Font" w:uiPriority="1"/>
-    <w:lsdException w:name="Subtitle" w:semiHidden="0" w:uiPriority="11" w:unhideWhenUsed="0" w:qFormat="1"/>
-    <w:lsdException w:name="Strong" w:semiHidden="0" w:uiPriority="22" w:unhideWhenUsed="0" w:qFormat="1"/>
-    <w:lsdException w:name="Emphasis" w:semiHidden="0" w:uiPriority="20" w:unhideWhenUsed="0" w:qFormat="1"/>
-    <w:lsdException w:name="Table Grid" w:semiHidden="0" w:uiPriority="59" w:unhideWhenUsed="0"/>
-    <w:lsdException w:name="Placeholder Text" w:unhideWhenUsed="0"/>
-    <w:lsdException w:name="No Spacing" w:semiHidden="0" w:uiPriority="1" w:unhideWhenUsed="0" w:qFormat="1"/>
-    <w:lsdException w:name="Light Shading" w:semiHidden="0" w:uiPriority="60" w:unhideWhenUsed="0"/>
-    <w:lsdException w:name="Light List" w:semiHidden="0" w:uiPriority="61" w:unhideWhenUsed="0"/>
-    <w:lsdException w:name="Light Grid" w:semiHidden="0" w:uiPriority="62" w:unhideWhenUsed="0"/>
-    <w:lsdException w:name="Medium Shading 1" w:semiHidden="0" w:uiPriority="63" w:unhideWhenUsed="0"/>
-    <w:lsdException w:name="Medium Shading 2" w:semiHidden="0" w:uiPriority="64" w:unhideWhenUsed="0"/>
-    <w:lsdException w:name="Medium List 1" w:semiHidden="0" w:uiPriority="65" w:unhideWhenUsed="0"/>
-    <w:lsdException w:name="Medium List 2" w:semiHidden="0" w:uiPriority="66" w:unhideWhenUsed="0"/>
-    <w:lsdException w:name="Medium Grid 1" w:semiHidden="0" w:uiPriority="67" w:unhideWhenUsed="0"/>
-    <w:lsdException w:name="Medium Grid 2" w:semiHidden="0" w:uiPriority="68" w:unhideWhenUsed="0"/>
-    <w:lsdException w:name="Medium Grid 3" w:semiHidden="0" w:uiPriority="69" w:unhideWhenUsed="0"/>
-    <w:lsdException w:name="Dark List" w:semiHidden="0" w:uiPriority="70" w:unhideWhenUsed="0"/>
-    <w:lsdException w:name="Colorful Shading" w:semiHidden="0" w:uiPriority="71" w:unhideWhenUsed="0"/>
-    <w:lsdException w:name="Colorful List" w:semiHidden="0" w:uiPriority="72" w:unhideWhenUsed="0"/>
-    <w:lsdException w:name="Colorful Grid" w:semiHidden="0" w:uiPriority="73" w:unhideWhenUsed="0"/>
-    <w:lsdException w:name="Light Shading Accent 1" w:semiHidden="0" w:uiPriority="60" w:unhideWhenUsed="0"/>
-    <w:lsdException w:name="Light List Accent 1" w:semiHidden="0" w:uiPriority="61" w:unhideWhenUsed="0"/>
-    <w:lsdException w:name="Light Grid Accent 1" w:semiHidden="0" w:uiPriority="62" w:unhideWhenUsed="0"/>
-    <w:lsdException w:name="Medium Shading 1 Accent 1" w:semiHidden="0" w:uiPriority="63" w:unhideWhenUsed="0"/>
-    <w:lsdException w:name="Medium Shading 2 Accent 1" w:semiHidden="0" w:uiPriority="64" w:unhideWhenUsed="0"/>
-    <w:lsdException w:name="Medium List 1 Accent 1" w:semiHidden="0" w:uiPriority="65" w:unhideWhenUsed="0"/>
-    <w:lsdException w:name="Revision" w:unhideWhenUsed="0"/>
-    <w:lsdException w:name="List Paragraph" w:semiHidden="0" w:uiPriority="34" w:unhideWhenUsed="0" w:qFormat="1"/>
-    <w:lsdException w:name="Quote" w:semiHidden="0" w:uiPriority="29" w:unhideWhenUsed="0" w:qFormat="1"/>
-    <w:lsdException w:name="Intense Quote" w:semiHidden="0" w:uiPriority="30" w:unhideWhenUsed="0" w:qFormat="1"/>
-    <w:lsdException w:name="Medium List 2 Accent 1" w:semiHidden="0" w:uiPriority="66" w:unhideWhenUsed="0"/>
-    <w:lsdException w:name="Medium Grid 1 Accent 1" w:semiHidden="0" w:uiPriority="67" w:unhideWhenUsed="0"/>
-    <w:lsdException w:name="Medium Grid 2 Accent 1" w:semiHidden="0" w:uiPriority="68" w:unhideWhenUsed="0"/>
-    <w:lsdException w:name="Medium Grid 3 Accent 1" w:semiHidden="0" w:uiPriority="69" w:unhideWhenUsed="0"/>
-    <w:lsdException w:name="Dark List Accent 1" w:semiHidden="0" w:uiPriority="70" w:unhideWhenUsed="0"/>
-    <w:lsdException w:name="Colorful Shading Accent 1" w:semiHidden="0" w:uiPriority="71" w:unhideWhenUsed="0"/>
-    <w:lsdException w:name="Colorful List Accent 1" w:semiHidden="0" w:uiPriority="72" w:unhideWhenUsed="0"/>
-    <w:lsdException w:name="Colorful Grid Accent 1" w:semiHidden="0" w:uiPriority="73" w:unhideWhenUsed="0"/>
-    <w:lsdException w:name="Light Shading Accent 2" w:semiHidden="0" w:uiPriority="60" w:unhideWhenUsed="0"/>
-    <w:lsdException w:name="Light List Accent 2" w:semiHidden="0" w:uiPriority="61" w:unhideWhenUsed="0"/>
-    <w:lsdException w:name="Light Grid Accent 2" w:semiHidden="0" w:uiPriority="62" w:unhideWhenUsed="0"/>
-    <w:lsdException w:name="Medium Shading 1 Accent 2" w:semiHidden="0" w:uiPriority="63" w:unhideWhenUsed="0"/>
-    <w:lsdException w:name="Medium Shading 2 Accent 2" w:semiHidden="0" w:uiPriority="64" w:unhideWhenUsed="0"/>
-    <w:lsdException w:name="Medium List 1 Accent 2" w:semiHidden="0" w:uiPriority="65" w:unhideWhenUsed="0"/>
-    <w:lsdException w:name="Medium List 2 Accent 2" w:semiHidden="0" w:uiPriority="66" w:unhideWhenUsed="0"/>
-    <w:lsdException w:name="Medium Grid 1 Accent 2" w:semiHidden="0" w:uiPriority="67" w:unhideWhenUsed="0"/>
-    <w:lsdException w:name="Medium Grid 2 Accent 2" w:semiHidden="0" w:uiPriority="68" w:unhideWhenUsed="0"/>
-    <w:lsdException w:name="Medium Grid 3 Accent 2" w:semiHidden="0" w:uiPriority="69" w:unhideWhenUsed="0"/>
-    <w:lsdException w:name="Dark List Accent 2" w:semiHidden="0" w:uiPriority="70" w:unhideWhenUsed="0"/>
-    <w:lsdException w:name="Colorful Shading Accent 2" w:semiHidden="0" w:uiPriority="71" w:unhideWhenUsed="0"/>
-    <w:lsdException w:name="Colorful List Accent 2" w:semiHidden="0" w:uiPriority="72" w:unhideWhenUsed="0"/>
-    <w:lsdException w:name="Colorful Grid Accent 2" w:semiHidden="0" w:uiPriority="73" w:unhideWhenUsed="0"/>
-    <w:lsdException w:name="Light Shading Accent 3" w:semiHidden="0" w:uiPriority="60" w:unhideWhenUsed="0"/>
-    <w:lsdException w:name="Light List Accent 3" w:semiHidden="0" w:uiPriority="61" w:unhideWhenUsed="0"/>
-    <w:lsdException w:name="Light Grid Accent 3" w:semiHidden="0" w:uiPriority="62" w:unhideWhenUsed="0"/>
-    <w:lsdException w:name="Medium Shading 1 Accent 3" w:semiHidden="0" w:uiPriority="63" w:unhideWhenUsed="0"/>
-    <w:lsdException w:name="Medium Shading 2 Accent 3" w:semiHidden="0" w:uiPriority="64" w:unhideWhenUsed="0"/>
-    <w:lsdException w:name="Medium List 1 Accent 3" w:semiHidden="0" w:uiPriority="65" w:unhideWhenUsed="0"/>
-    <w:lsdException w:name="Medium List 2 Accent 3" w:semiHidden="0" w:uiPriority="66" w:unhideWhenUsed="0"/>
-    <w:lsdException w:name="Medium Grid 1 Accent 3" w:semiHidden="0" w:uiPriority="67" w:unhideWhenUsed="0"/>
-    <w:lsdException w:name="Medium Grid 2 Accent 3" w:semiHidden="0" w:uiPriority="68" w:unhideWhenUsed="0"/>
-    <w:lsdException w:name="Medium Grid 3 Accent 3" w:semiHidden="0" w:uiPriority="69" w:unhideWhenUsed="0"/>
-    <w:lsdException w:name="Dark List Accent 3" w:semiHidden="0" w:uiPriority="70" w:unhideWhenUsed="0"/>
-    <w:lsdException w:name="Colorful Shading Accent 3" w:semiHidden="0" w:uiPriority="71" w:unhideWhenUsed="0"/>
-    <w:lsdException w:name="Colorful List Accent 3" w:semiHidden="0" w:uiPriority="72" w:unhideWhenUsed="0"/>
-    <w:lsdException w:name="Colorful Grid Accent 3" w:semiHidden="0" w:uiPriority="73" w:unhideWhenUsed="0"/>
-    <w:lsdException w:name="Light Shading Accent 4" w:semiHidden="0" w:uiPriority="60" w:unhideWhenUsed="0"/>
-    <w:lsdException w:name="Light List Accent 4" w:semiHidden="0" w:uiPriority="61" w:unhideWhenUsed="0"/>
-    <w:lsdException w:name="Light Grid Accent 4" w:semiHidden="0" w:uiPriority="62" w:unhideWhenUsed="0"/>
-    <w:lsdException w:name="Medium Shading 1 Accent 4" w:semiHidden="0" w:uiPriority="63" w:unhideWhenUsed="0"/>
-    <w:lsdException w:name="Medium Shading 2 Accent 4" w:semiHidden="0" w:uiPriority="64" w:unhideWhenUsed="0"/>
-    <w:lsdException w:name="Medium List 1 Accent 4" w:semiHidden="0" w:uiPriority="65" w:unhideWhenUsed="0"/>
-    <w:lsdException w:name="Medium List 2 Accent 4" w:semiHidden="0" w:uiPriority="66" w:unhideWhenUsed="0"/>
-    <w:lsdException w:name="Medium Grid 1 Accent 4" w:semiHidden="0" w:uiPriority="67" w:unhideWhenUsed="0"/>
-    <w:lsdException w:name="Medium Grid 2 Accent 4" w:semiHidden="0" w:uiPriority="68" w:unhideWhenUsed="0"/>
-    <w:lsdException w:name="Medium Grid 3 Accent 4" w:semiHidden="0" w:uiPriority="69" w:unhideWhenUsed="0"/>
-    <w:lsdException w:name="Dark List Accent 4" w:semiHidden="0" w:uiPriority="70" w:unhideWhenUsed="0"/>
-    <w:lsdException w:name="Colorful Shading Accent 4" w:semiHidden="0" w:uiPriority="71" w:unhideWhenUsed="0"/>
-    <w:lsdException w:name="Colorful List Accent 4" w:semiHidden="0" w:uiPriority="72" w:unhideWhenUsed="0"/>
-    <w:lsdException w:name="Colorful Grid Accent 4" w:semiHidden="0" w:uiPriority="73" w:unhideWhenUsed="0"/>
-    <w:lsdException w:name="Light Shading Accent 5" w:semiHidden="0" w:uiPriority="60" w:unhideWhenUsed="0"/>
-    <w:lsdException w:name="Light List Accent 5" w:semiHidden="0" w:uiPriority="61" w:unhideWhenUsed="0"/>
-    <w:lsdException w:name="Light Grid Accent 5" w:semiHidden="0" w:uiPriority="62" w:unhideWhenUsed="0"/>
-    <w:lsdException w:name="Medium Shading 1 Accent 5" w:semiHidden="0" w:uiPriority="63" w:unhideWhenUsed="0"/>
-    <w:lsdException w:name="Medium Shading 2 Accent 5" w:semiHidden="0" w:uiPriority="64" w:unhideWhenUsed="0"/>
-    <w:lsdException w:name="Medium List 1 Accent 5" w:semiHidden="0" w:uiPriority="65" w:unhideWhenUsed="0"/>
-    <w:lsdException w:name="Medium List 2 Accent 5" w:semiHidden="0" w:uiPriority="66" w:unhideWhenUsed="0"/>
-    <w:lsdException w:name="Medium Grid 1 Accent 5" w:semiHidden="0" w:uiPriority="67" w:unhideWhenUsed="0"/>
-    <w:lsdException w:name="Medium Grid 2 Accent 5" w:semiHidden="0" w:uiPriority="68" w:unhideWhenUsed="0"/>
-    <w:lsdException w:name="Medium Grid 3 Accent 5" w:semiHidden="0" w:uiPriority="69" w:unhideWhenUsed="0"/>
-    <w:lsdException w:name="Dark List Accent 5" w:semiHidden="0" w:uiPriority="70" w:unhideWhenUsed="0"/>
-    <w:lsdException w:name="Colorful Shading Accent 5" w:semiHidden="0" w:uiPriority="71" w:unhideWhenUsed="0"/>
-    <w:lsdException w:name="Colorful List Accent 5" w:semiHidden="0" w:uiPriority="72" w:unhideWhenUsed="0"/>
-    <w:lsdException w:name="Colorful Grid Accent 5" w:semiHidden="0" w:uiPriority="73" w:unhideWhenUsed="0"/>
-    <w:lsdException w:name="Light Shading Accent 6" w:semiHidden="0" w:uiPriority="60" w:unhideWhenUsed="0"/>
-    <w:lsdException w:name="Light List Accent 6" w:semiHidden="0" w:uiPriority="61" w:unhideWhenUsed="0"/>
-    <w:lsdException w:name="Light Grid Accent 6" w:semiHidden="0" w:uiPriority="62" w:unhideWhenUsed="0"/>
-    <w:lsdException w:name="Medium Shading 1 Accent 6" w:semiHidden="0" w:uiPriority="63" w:unhideWhenUsed="0"/>
-    <w:lsdException w:name="Medium Shading 2 Accent 6" w:semiHidden="0" w:uiPriority="64" w:unhideWhenUsed="0"/>
-    <w:lsdException w:name="Medium List 1 Accent 6" w:semiHidden="0" w:uiPriority="65" w:unhideWhenUsed="0"/>
-    <w:lsdException w:name="Medium List 2 Accent 6" w:semiHidden="0" w:uiPriority="66" w:unhideWhenUsed="0"/>
-    <w:lsdException w:name="Medium Grid 1 Accent 6" w:semiHidden="0" w:uiPriority="67" w:unhideWhenUsed="0"/>
-    <w:lsdException w:name="Medium Grid 2 Accent 6" w:semiHidden="0" w:uiPriority="68" w:unhideWhenUsed="0"/>
-    <w:lsdException w:name="Medium Grid 3 Accent 6" w:semiHidden="0" w:uiPriority="69" w:unhideWhenUsed="0"/>
-    <w:lsdException w:name="Dark List Accent 6" w:semiHidden="0" w:uiPriority="70" w:unhideWhenUsed="0"/>
-    <w:lsdException w:name="Colorful Shading Accent 6" w:semiHidden="0" w:uiPriority="71" w:unhideWhenUsed="0"/>
-    <w:lsdException w:name="Colorful List Accent 6" w:semiHidden="0" w:uiPriority="72" w:unhideWhenUsed="0"/>
-    <w:lsdException w:name="Colorful Grid Accent 6" w:semiHidden="0" w:uiPriority="73" w:unhideWhenUsed="0"/>
-    <w:lsdException w:name="Subtle Emphasis" w:semiHidden="0" w:uiPriority="19" w:unhideWhenUsed="0" w:qFormat="1"/>
-    <w:lsdException w:name="Intense Emphasis" w:semiHidden="0" w:uiPriority="21" w:unhideWhenUsed="0" w:qFormat="1"/>
-    <w:lsdException w:name="Subtle Reference" w:semiHidden="0" w:uiPriority="31" w:unhideWhenUsed="0" w:qFormat="1"/>
-    <w:lsdException w:name="Intense Reference" w:semiHidden="0" w:uiPriority="32" w:unhideWhenUsed="0" w:qFormat="1"/>
-    <w:lsdException w:name="Book Title" w:semiHidden="0" w:uiPriority="33" w:unhideWhenUsed="0" w:qFormat="1"/>
-    <w:lsdException w:name="Bibliography" w:uiPriority="37"/>
-    <w:lsdException w:name="TOC Heading" w:uiPriority="39" w:qFormat="1"/>
-  </w:latentStyles>
-  <w:style w:type="paragraph" w:default="1" w:styleId="Normal">
-    <w:name w:val="Normal"/>
-    <w:qFormat/>
-  </w:style>
-  <w:style w:type="character" w:default="1" w:styleId="DefaultParagraphFont">
-    <w:name w:val="Default Paragraph Font"/>
-    <w:uiPriority w:val="1"/>
     <w:unhideWhenUsed/>
   </w:style>
   <w:style w:type="table" w:default="1" w:styleId="TableNormal">
@@ -4631,7 +4610,7 @@
 </file>
 
 <file path=customXml/itemProps1.xml><?xml version="1.0" encoding="utf-8"?>
-<ds:datastoreItem xmlns:ds="http://schemas.openxmlformats.org/officeDocument/2006/customXml" ds:itemID="{4EAF9A59-C5D1-46BF-BF32-F7DCD63CEEAD}">
+<ds:datastoreItem xmlns:ds="http://schemas.openxmlformats.org/officeDocument/2006/customXml" ds:itemID="{65CB3ACA-F806-4BD0-A1C4-6623B9B5F9DF}">
   <ds:schemaRefs>
     <ds:schemaRef ds:uri="http://schemas.openxmlformats.org/officeDocument/2006/bibliography"/>
   </ds:schemaRefs>

</xml_diff>

<commit_message>
use encrypted password in the url
</commit_message>
<xml_diff>
--- a/Locomotive Application_Readme.docx
+++ b/Locomotive Application_Readme.docx
@@ -1899,16 +1899,7 @@
           <w:sz w:val="24"/>
           <w:szCs w:val="24"/>
         </w:rPr>
-        <w:t xml:space="preserve"> datapoints in a tabular format for </w:t>
-      </w:r>
-      <w:bookmarkStart w:id="0" w:name="_GoBack"/>
-      <w:bookmarkEnd w:id="0"/>
-      <w:r>
-        <w:rPr>
-          <w:sz w:val="24"/>
-          <w:szCs w:val="24"/>
-        </w:rPr>
-        <w:t>LOCOMOTIVE_1</w:t>
+        <w:t xml:space="preserve"> datapoints in a tabular format for LOCOMOTIVE_1</w:t>
       </w:r>
       <w:r>
         <w:rPr>
@@ -2252,7 +2243,7 @@
           </mc:Choice>
           <mc:Fallback>
             <w:pict>
-              <v:shapetype w14:anchorId="16C443AE" id="_x0000_t32" coordsize="21600,21600" o:spt="32" o:oned="t" path="m,l21600,21600e" filled="f">
+              <v:shapetype w14:anchorId="4E020DDF" id="_x0000_t32" coordsize="21600,21600" o:spt="32" o:oned="t" path="m,l21600,21600e" filled="f">
                 <v:path arrowok="t" fillok="f" o:connecttype="none"/>
                 <o:lock v:ext="edit" shapetype="t"/>
               </v:shapetype>
@@ -2322,7 +2313,7 @@
           </mc:Choice>
           <mc:Fallback>
             <w:pict>
-              <v:shape w14:anchorId="24B6A1A0" id="Straight Arrow Connector 14" o:spid="_x0000_s1026" type="#_x0000_t32" style="position:absolute;margin-left:114pt;margin-top:145.95pt;width:14.5pt;height:.5pt;z-index:251664384;visibility:visible;mso-wrap-style:square;mso-wrap-distance-left:9pt;mso-wrap-distance-top:0;mso-wrap-distance-right:9pt;mso-wrap-distance-bottom:0;mso-position-horizontal:absolute;mso-position-horizontal-relative:text;mso-position-vertical:absolute;mso-position-vertical-relative:text" o:gfxdata="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" strokecolor="black [3040]">
+              <v:shape w14:anchorId="558168AA" id="Straight Arrow Connector 14" o:spid="_x0000_s1026" type="#_x0000_t32" style="position:absolute;margin-left:114pt;margin-top:145.95pt;width:14.5pt;height:.5pt;z-index:251664384;visibility:visible;mso-wrap-style:square;mso-wrap-distance-left:9pt;mso-wrap-distance-top:0;mso-wrap-distance-right:9pt;mso-wrap-distance-bottom:0;mso-position-horizontal:absolute;mso-position-horizontal-relative:text;mso-position-vertical:absolute;mso-position-vertical-relative:text" o:gfxdata="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" strokecolor="black [3040]">
                 <v:stroke endarrow="open"/>
               </v:shape>
             </w:pict>
@@ -3105,6 +3096,13 @@
         </w:rPr>
         <w:t xml:space="preserve"> – PERMIT as per policy</w:t>
       </w:r>
+      <w:r>
+        <w:rPr>
+          <w:sz w:val="24"/>
+          <w:szCs w:val="24"/>
+        </w:rPr>
+        <w:t xml:space="preserve">  </w:t>
+      </w:r>
     </w:p>
     <w:p>
       <w:pPr>
@@ -3123,9 +3121,19 @@
             <w:sz w:val="24"/>
             <w:szCs w:val="24"/>
           </w:rPr>
-          <w:t>http://locomotive-client-service.run.aws-usw02-pr.ice.predix.io/locomotive/acslatest?id=LOCOMOTIVE_1&amp;username=geuser&amp;password=geuser</w:t>
+          <w:t>http://locomotive-client-service.run.aws-usw02-pr.ice.predix.io/locomotive/acslatest?id=LOCOMOTIVE_1&amp;username=geuser&amp;password=Z2V1c2Vy</w:t>
         </w:r>
       </w:hyperlink>
+    </w:p>
+    <w:p>
+      <w:pPr>
+        <w:ind w:left="360"/>
+        <w:rPr>
+          <w:b/>
+          <w:sz w:val="24"/>
+          <w:szCs w:val="24"/>
+        </w:rPr>
+      </w:pPr>
     </w:p>
     <w:p>
       <w:pPr>
@@ -3176,19 +3184,25 @@
             <w:sz w:val="24"/>
             <w:szCs w:val="24"/>
           </w:rPr>
-          <w:t>http://locomotive-client-service.run.aws-usw02-pr.ice.predix.io/locomotive/acslatest?id=LOCOMOTIVE_1&amp;username=geopeartor&amp;password=geoperator</w:t>
+          <w:t>http://locomotive-client-service.run.aws-usw02-pr.ice.predix.io/locomotive/acslatest?id=LOCOMOTIVE_1&amp;username=geoperator&amp;password=Z2VvcGVyYXRvcg</w:t>
         </w:r>
       </w:hyperlink>
-    </w:p>
-    <w:p>
-      <w:pPr>
-        <w:ind w:left="360"/>
+      <w:r>
         <w:rPr>
           <w:b/>
           <w:sz w:val="24"/>
           <w:szCs w:val="24"/>
         </w:rPr>
-      </w:pPr>
+        <w:t>==</w:t>
+      </w:r>
+      <w:r>
+        <w:rPr>
+          <w:b/>
+          <w:sz w:val="24"/>
+          <w:szCs w:val="24"/>
+        </w:rPr>
+        <w:t xml:space="preserve"> </w:t>
+      </w:r>
     </w:p>
     <w:p>
       <w:pPr>
@@ -3209,6 +3223,8 @@
         </w:rPr>
         <w:t>UAA:</w:t>
       </w:r>
+      <w:bookmarkStart w:id="0" w:name="_GoBack"/>
+      <w:bookmarkEnd w:id="0"/>
     </w:p>
     <w:p>
       <w:pPr>
@@ -3312,7 +3328,7 @@
           <v:shape id="_x0000_i1025" type="#_x0000_t75" style="width:75.75pt;height:48pt" o:ole="">
             <v:imagedata r:id="rId25" o:title=""/>
           </v:shape>
-          <o:OLEObject Type="Embed" ProgID="Package" ShapeID="_x0000_i1025" DrawAspect="Icon" ObjectID="_1518250959" r:id="rId26"/>
+          <o:OLEObject Type="Embed" ProgID="Package" ShapeID="_x0000_i1025" DrawAspect="Icon" ObjectID="_1518260324" r:id="rId26"/>
         </w:object>
       </w:r>
     </w:p>
@@ -4610,7 +4626,7 @@
 </file>
 
 <file path=customXml/itemProps1.xml><?xml version="1.0" encoding="utf-8"?>
-<ds:datastoreItem xmlns:ds="http://schemas.openxmlformats.org/officeDocument/2006/customXml" ds:itemID="{65CB3ACA-F806-4BD0-A1C4-6623B9B5F9DF}">
+<ds:datastoreItem xmlns:ds="http://schemas.openxmlformats.org/officeDocument/2006/customXml" ds:itemID="{924A908C-1C14-47FB-A578-C26FA5F8EBC1}">
   <ds:schemaRefs>
     <ds:schemaRef ds:uri="http://schemas.openxmlformats.org/officeDocument/2006/bibliography"/>
   </ds:schemaRefs>

</xml_diff>